<commit_message>
push lan 2 - chinh sua bao cao
</commit_message>
<xml_diff>
--- a/BAO CAO/1524801030073.docx
+++ b/BAO CAO/1524801030073.docx
@@ -9169,7 +9169,7 @@
           <w:szCs w:val="26"/>
           <w:lang w:val="nl-NL"/>
         </w:rPr>
-        <w:t xml:space="preserve">đọc giả </w:t>
+        <w:t>đ</w:t>
       </w:r>
       <w:r>
         <w:rPr>
@@ -9179,6 +9179,26 @@
           <w:szCs w:val="26"/>
           <w:lang w:val="nl-NL"/>
         </w:rPr>
+        <w:t>ộc giả</w:t>
+      </w:r>
+      <w:r>
+        <w:rPr>
+          <w:rFonts w:ascii="Times New Roman" w:hAnsi="Times New Roman"/>
+          <w:w w:val="105"/>
+          <w:sz w:val="26"/>
+          <w:szCs w:val="26"/>
+          <w:lang w:val="nl-NL"/>
+        </w:rPr>
+        <w:t xml:space="preserve"> </w:t>
+      </w:r>
+      <w:r>
+        <w:rPr>
+          <w:rFonts w:ascii="Times New Roman" w:hAnsi="Times New Roman"/>
+          <w:w w:val="105"/>
+          <w:sz w:val="26"/>
+          <w:szCs w:val="26"/>
+          <w:lang w:val="nl-NL"/>
+        </w:rPr>
         <w:t xml:space="preserve">trả sách: xác nhận </w:t>
       </w:r>
       <w:r>
@@ -9199,7 +9219,7 @@
           <w:szCs w:val="26"/>
           <w:lang w:val="nl-NL"/>
         </w:rPr>
-        <w:t xml:space="preserve"> đọ</w:t>
+        <w:t xml:space="preserve"> đ</w:t>
       </w:r>
       <w:r>
         <w:rPr>
@@ -9209,7 +9229,7 @@
           <w:szCs w:val="26"/>
           <w:lang w:val="nl-NL"/>
         </w:rPr>
-        <w:t>c giả</w:t>
+        <w:t>ộc giả</w:t>
       </w:r>
       <w:r>
         <w:rPr>
@@ -10072,7 +10092,17 @@
           <w:szCs w:val="26"/>
           <w:lang w:val="nl-NL"/>
         </w:rPr>
-        <w:t>đọc giả</w:t>
+        <w:t>đ</w:t>
+      </w:r>
+      <w:r>
+        <w:rPr>
+          <w:rFonts w:ascii="Times New Roman" w:hAnsi="Times New Roman"/>
+          <w:w w:val="110"/>
+          <w:sz w:val="26"/>
+          <w:szCs w:val="26"/>
+          <w:lang w:val="nl-NL"/>
+        </w:rPr>
+        <w:t>ộc giả</w:t>
       </w:r>
       <w:r>
         <w:rPr>
@@ -10159,7 +10189,7 @@
           <w:szCs w:val="26"/>
           <w:lang w:val="nl-NL"/>
         </w:rPr>
-        <w:t xml:space="preserve">đọc giả </w:t>
+        <w:t>đ</w:t>
       </w:r>
       <w:r>
         <w:rPr>
@@ -10169,6 +10199,26 @@
           <w:szCs w:val="26"/>
           <w:lang w:val="nl-NL"/>
         </w:rPr>
+        <w:t>ộc giả</w:t>
+      </w:r>
+      <w:r>
+        <w:rPr>
+          <w:rFonts w:ascii="Times New Roman" w:hAnsi="Times New Roman"/>
+          <w:w w:val="105"/>
+          <w:sz w:val="26"/>
+          <w:szCs w:val="26"/>
+          <w:lang w:val="nl-NL"/>
+        </w:rPr>
+        <w:t xml:space="preserve"> </w:t>
+      </w:r>
+      <w:r>
+        <w:rPr>
+          <w:rFonts w:ascii="Times New Roman" w:hAnsi="Times New Roman"/>
+          <w:w w:val="105"/>
+          <w:sz w:val="26"/>
+          <w:szCs w:val="26"/>
+          <w:lang w:val="nl-NL"/>
+        </w:rPr>
         <w:t>(học sinh)</w:t>
       </w:r>
       <w:r>
@@ -10181,18 +10231,6 @@
         </w:rPr>
         <w:t>.</w:t>
       </w:r>
-    </w:p>
-    <w:p>
-      <w:pPr>
-        <w:spacing w:after="0" w:line="240" w:lineRule="auto"/>
-        <w:rPr>
-          <w:rFonts w:ascii="Times New Roman" w:hAnsi="Times New Roman"/>
-          <w:w w:val="105"/>
-          <w:sz w:val="26"/>
-          <w:szCs w:val="26"/>
-          <w:lang w:val="nl-NL"/>
-        </w:rPr>
-      </w:pPr>
       <w:r>
         <w:rPr>
           <w:rFonts w:ascii="Times New Roman" w:hAnsi="Times New Roman"/>
@@ -10225,7 +10263,7 @@
           <w:numId w:val="65"/>
         </w:numPr>
         <w:spacing w:before="120" w:after="120" w:line="360" w:lineRule="auto"/>
-        <w:ind w:left="0"/>
+        <w:ind w:left="142" w:hanging="357"/>
         <w:rPr>
           <w:sz w:val="26"/>
           <w:szCs w:val="26"/>
@@ -10239,7 +10277,25 @@
           <w:szCs w:val="26"/>
           <w:lang w:val="nl-NL"/>
         </w:rPr>
-        <w:t xml:space="preserve">Đọc giả </w:t>
+        <w:t>Đ</w:t>
+      </w:r>
+      <w:r>
+        <w:rPr>
+          <w:w w:val="110"/>
+          <w:sz w:val="26"/>
+          <w:szCs w:val="26"/>
+          <w:lang w:val="nl-NL"/>
+        </w:rPr>
+        <w:t>ộc giả</w:t>
+      </w:r>
+      <w:r>
+        <w:rPr>
+          <w:w w:val="110"/>
+          <w:sz w:val="26"/>
+          <w:szCs w:val="26"/>
+          <w:lang w:val="nl-NL"/>
+        </w:rPr>
+        <w:t xml:space="preserve"> </w:t>
       </w:r>
       <w:r>
         <w:rPr>
@@ -10525,7 +10581,7 @@
           <w:numId w:val="65"/>
         </w:numPr>
         <w:spacing w:before="120" w:after="120" w:line="360" w:lineRule="auto"/>
-        <w:ind w:left="0"/>
+        <w:ind w:left="142" w:hanging="357"/>
         <w:rPr>
           <w:sz w:val="26"/>
           <w:szCs w:val="26"/>
@@ -10548,7 +10604,7 @@
           <w:szCs w:val="26"/>
           <w:lang w:val="nl-NL"/>
         </w:rPr>
-        <w:t xml:space="preserve">đọc giả </w:t>
+        <w:t>đ</w:t>
       </w:r>
       <w:r>
         <w:rPr>
@@ -10557,6 +10613,24 @@
           <w:szCs w:val="26"/>
           <w:lang w:val="nl-NL"/>
         </w:rPr>
+        <w:t>ộc giả</w:t>
+      </w:r>
+      <w:r>
+        <w:rPr>
+          <w:w w:val="105"/>
+          <w:sz w:val="26"/>
+          <w:szCs w:val="26"/>
+          <w:lang w:val="nl-NL"/>
+        </w:rPr>
+        <w:t xml:space="preserve"> </w:t>
+      </w:r>
+      <w:r>
+        <w:rPr>
+          <w:w w:val="105"/>
+          <w:sz w:val="26"/>
+          <w:szCs w:val="26"/>
+          <w:lang w:val="nl-NL"/>
+        </w:rPr>
         <w:t>biết.</w:t>
       </w:r>
     </w:p>
@@ -10583,7 +10657,7 @@
     <w:p>
       <w:pPr>
         <w:pStyle w:val="VanBan"/>
-        <w:spacing w:line="360" w:lineRule="auto"/>
+        <w:spacing w:before="120" w:after="120" w:line="360" w:lineRule="auto"/>
         <w:ind w:firstLine="720"/>
         <w:jc w:val="left"/>
       </w:pPr>
@@ -10594,7 +10668,7 @@
     <w:p>
       <w:pPr>
         <w:pStyle w:val="VanBan"/>
-        <w:spacing w:line="360" w:lineRule="auto"/>
+        <w:spacing w:before="120" w:after="120" w:line="360" w:lineRule="auto"/>
         <w:jc w:val="left"/>
         <w:rPr>
           <w:rFonts w:eastAsia="Times New Roman"/>
@@ -10612,7 +10686,7 @@
     <w:p>
       <w:pPr>
         <w:pStyle w:val="VanBan"/>
-        <w:spacing w:line="360" w:lineRule="auto"/>
+        <w:spacing w:before="120" w:after="120" w:line="360" w:lineRule="auto"/>
         <w:jc w:val="left"/>
         <w:rPr>
           <w:rFonts w:eastAsia="Times New Roman"/>
@@ -10630,7 +10704,7 @@
     <w:p>
       <w:pPr>
         <w:pStyle w:val="VanBan"/>
-        <w:spacing w:line="360" w:lineRule="auto"/>
+        <w:spacing w:before="120" w:after="120" w:line="360" w:lineRule="auto"/>
         <w:jc w:val="left"/>
         <w:rPr>
           <w:rFonts w:eastAsia="Times New Roman"/>
@@ -10648,7 +10722,7 @@
     <w:p>
       <w:pPr>
         <w:pStyle w:val="VanBan"/>
-        <w:spacing w:line="360" w:lineRule="auto"/>
+        <w:spacing w:before="120" w:after="120" w:line="360" w:lineRule="auto"/>
         <w:jc w:val="left"/>
         <w:rPr>
           <w:rFonts w:eastAsia="Times New Roman"/>
@@ -10715,7 +10789,7 @@
     <w:p>
       <w:pPr>
         <w:pStyle w:val="VanBan"/>
-        <w:spacing w:line="360" w:lineRule="auto"/>
+        <w:spacing w:before="120" w:after="120" w:line="360" w:lineRule="auto"/>
         <w:ind w:firstLine="720"/>
         <w:jc w:val="left"/>
         <w:rPr>
@@ -10748,7 +10822,7 @@
     <w:p>
       <w:pPr>
         <w:pStyle w:val="VanBan"/>
-        <w:spacing w:line="360" w:lineRule="auto"/>
+        <w:spacing w:before="120" w:after="120" w:line="360" w:lineRule="auto"/>
         <w:ind w:firstLine="720"/>
         <w:jc w:val="left"/>
         <w:rPr>
@@ -10767,7 +10841,7 @@
     <w:p>
       <w:pPr>
         <w:pStyle w:val="VanBan"/>
-        <w:spacing w:line="360" w:lineRule="auto"/>
+        <w:spacing w:before="120" w:after="120" w:line="360" w:lineRule="auto"/>
         <w:jc w:val="left"/>
         <w:rPr>
           <w:rFonts w:eastAsia="Times New Roman"/>
@@ -10785,7 +10859,7 @@
     <w:p>
       <w:pPr>
         <w:pStyle w:val="VanBan"/>
-        <w:spacing w:line="360" w:lineRule="auto"/>
+        <w:spacing w:before="120" w:after="120" w:line="360" w:lineRule="auto"/>
         <w:jc w:val="left"/>
         <w:rPr>
           <w:rFonts w:eastAsia="Times New Roman"/>
@@ -10803,7 +10877,7 @@
     <w:p>
       <w:pPr>
         <w:pStyle w:val="VanBan"/>
-        <w:spacing w:line="360" w:lineRule="auto"/>
+        <w:spacing w:before="120" w:after="120" w:line="360" w:lineRule="auto"/>
         <w:jc w:val="left"/>
         <w:rPr>
           <w:rFonts w:eastAsia="Times New Roman"/>
@@ -10821,7 +10895,7 @@
     <w:p>
       <w:pPr>
         <w:pStyle w:val="VanBan"/>
-        <w:spacing w:line="360" w:lineRule="auto"/>
+        <w:spacing w:before="120" w:after="120" w:line="360" w:lineRule="auto"/>
         <w:jc w:val="left"/>
         <w:rPr>
           <w:rFonts w:eastAsia="Times New Roman"/>
@@ -10839,7 +10913,7 @@
     <w:p>
       <w:pPr>
         <w:pStyle w:val="VanBan"/>
-        <w:spacing w:line="360" w:lineRule="auto"/>
+        <w:spacing w:before="120" w:after="120" w:line="360" w:lineRule="auto"/>
         <w:jc w:val="left"/>
         <w:rPr>
           <w:rFonts w:eastAsia="Times New Roman"/>
@@ -10857,7 +10931,7 @@
     <w:p>
       <w:pPr>
         <w:pStyle w:val="VanBan"/>
-        <w:spacing w:line="360" w:lineRule="auto"/>
+        <w:spacing w:before="120" w:after="120" w:line="360" w:lineRule="auto"/>
         <w:jc w:val="left"/>
         <w:rPr>
           <w:rFonts w:eastAsia="Times New Roman"/>
@@ -10889,7 +10963,7 @@
     <w:p>
       <w:pPr>
         <w:pStyle w:val="VanBan"/>
-        <w:spacing w:line="360" w:lineRule="auto"/>
+        <w:spacing w:before="120" w:after="120" w:line="360" w:lineRule="auto"/>
         <w:jc w:val="left"/>
         <w:rPr>
           <w:rFonts w:eastAsia="Times New Roman"/>
@@ -10907,7 +10981,7 @@
     <w:p>
       <w:pPr>
         <w:pStyle w:val="VanBan"/>
-        <w:spacing w:line="360" w:lineRule="auto"/>
+        <w:spacing w:before="120" w:after="120" w:line="360" w:lineRule="auto"/>
         <w:jc w:val="left"/>
         <w:rPr>
           <w:rFonts w:eastAsia="Times New Roman"/>
@@ -10925,7 +10999,7 @@
     <w:p>
       <w:pPr>
         <w:pStyle w:val="VanBan"/>
-        <w:spacing w:line="360" w:lineRule="auto"/>
+        <w:spacing w:before="120" w:after="120" w:line="360" w:lineRule="auto"/>
         <w:jc w:val="left"/>
         <w:rPr>
           <w:rFonts w:eastAsia="Times New Roman"/>
@@ -10943,7 +11017,7 @@
     <w:p>
       <w:pPr>
         <w:pStyle w:val="VanBan"/>
-        <w:spacing w:line="360" w:lineRule="auto"/>
+        <w:spacing w:before="120" w:after="120" w:line="360" w:lineRule="auto"/>
         <w:jc w:val="left"/>
         <w:rPr>
           <w:rFonts w:eastAsia="Times New Roman"/>
@@ -10975,7 +11049,7 @@
     <w:p>
       <w:pPr>
         <w:pStyle w:val="VanBan"/>
-        <w:spacing w:line="360" w:lineRule="auto"/>
+        <w:spacing w:before="120" w:after="120" w:line="360" w:lineRule="auto"/>
         <w:ind w:firstLine="720"/>
         <w:jc w:val="left"/>
         <w:rPr>
@@ -10988,6 +11062,7 @@
           <w:rFonts w:eastAsia="Times New Roman"/>
           <w:color w:val="000000"/>
         </w:rPr>
+        <w:lastRenderedPageBreak/>
         <w:t xml:space="preserve">Trong đề tài này, </w:t>
       </w:r>
       <w:r>
@@ -11008,7 +11083,7 @@
     <w:p>
       <w:pPr>
         <w:pStyle w:val="VanBan"/>
-        <w:spacing w:line="360" w:lineRule="auto"/>
+        <w:spacing w:before="120" w:after="120" w:line="360" w:lineRule="auto"/>
         <w:jc w:val="left"/>
         <w:rPr>
           <w:rFonts w:eastAsia="Times New Roman"/>
@@ -11040,7 +11115,7 @@
     <w:p>
       <w:pPr>
         <w:pStyle w:val="VanBan"/>
-        <w:spacing w:line="360" w:lineRule="auto"/>
+        <w:spacing w:before="120" w:after="120" w:line="360" w:lineRule="auto"/>
         <w:jc w:val="left"/>
         <w:rPr>
           <w:rFonts w:eastAsia="Times New Roman"/>
@@ -11058,7 +11133,7 @@
     <w:p>
       <w:pPr>
         <w:pStyle w:val="VanBan"/>
-        <w:spacing w:line="360" w:lineRule="auto"/>
+        <w:spacing w:before="120" w:after="120" w:line="360" w:lineRule="auto"/>
         <w:jc w:val="left"/>
         <w:rPr>
           <w:rFonts w:eastAsia="Times New Roman"/>
@@ -11082,7 +11157,7 @@
     </w:p>
     <w:p>
       <w:pPr>
-        <w:spacing w:after="0" w:line="240" w:lineRule="auto"/>
+        <w:spacing w:before="120" w:after="120" w:line="360" w:lineRule="auto"/>
         <w:rPr>
           <w:rFonts w:ascii="Times New Roman" w:eastAsia="Times New Roman" w:hAnsi="Times New Roman"/>
           <w:color w:val="000000"/>
@@ -11102,6 +11177,7 @@
     <w:p>
       <w:pPr>
         <w:pStyle w:val="3"/>
+        <w:spacing w:before="120" w:after="120"/>
       </w:pPr>
       <w:bookmarkStart w:id="17" w:name="_Toc8629748"/>
       <w:r>
@@ -11113,7 +11189,7 @@
     <w:p>
       <w:pPr>
         <w:pStyle w:val="VanBan"/>
-        <w:spacing w:line="360" w:lineRule="auto"/>
+        <w:spacing w:before="120" w:after="120" w:line="360" w:lineRule="auto"/>
         <w:ind w:firstLine="720"/>
         <w:jc w:val="left"/>
       </w:pPr>
@@ -11124,7 +11200,7 @@
     <w:p>
       <w:pPr>
         <w:pStyle w:val="VanBan"/>
-        <w:spacing w:line="360" w:lineRule="auto"/>
+        <w:spacing w:before="120" w:after="120" w:line="360" w:lineRule="auto"/>
         <w:jc w:val="left"/>
       </w:pPr>
       <w:r>
@@ -11134,7 +11210,7 @@
     <w:p>
       <w:pPr>
         <w:pStyle w:val="VanBan"/>
-        <w:spacing w:line="360" w:lineRule="auto"/>
+        <w:spacing w:before="120" w:after="120" w:line="360" w:lineRule="auto"/>
         <w:jc w:val="left"/>
       </w:pPr>
       <w:r>
@@ -11150,7 +11226,7 @@
     <w:p>
       <w:pPr>
         <w:pStyle w:val="VanBan"/>
-        <w:spacing w:line="360" w:lineRule="auto"/>
+        <w:spacing w:before="120" w:after="120" w:line="360" w:lineRule="auto"/>
         <w:jc w:val="left"/>
       </w:pPr>
       <w:r>
@@ -11160,7 +11236,7 @@
     <w:p>
       <w:pPr>
         <w:pStyle w:val="VanBan"/>
-        <w:spacing w:line="360" w:lineRule="auto"/>
+        <w:spacing w:before="120" w:after="120" w:line="360" w:lineRule="auto"/>
         <w:jc w:val="left"/>
       </w:pPr>
       <w:r>
@@ -11170,7 +11246,7 @@
     <w:p>
       <w:pPr>
         <w:pStyle w:val="VanBan"/>
-        <w:spacing w:line="360" w:lineRule="auto"/>
+        <w:spacing w:before="120" w:after="120" w:line="360" w:lineRule="auto"/>
         <w:jc w:val="left"/>
       </w:pPr>
       <w:r>
@@ -11180,7 +11256,7 @@
     <w:p>
       <w:pPr>
         <w:pStyle w:val="VanBan"/>
-        <w:spacing w:line="360" w:lineRule="auto"/>
+        <w:spacing w:before="120" w:after="120" w:line="360" w:lineRule="auto"/>
         <w:jc w:val="left"/>
       </w:pPr>
       <w:r>
@@ -11190,7 +11266,7 @@
     <w:p>
       <w:pPr>
         <w:pStyle w:val="VanBan"/>
-        <w:spacing w:line="360" w:lineRule="auto"/>
+        <w:spacing w:before="120" w:after="120" w:line="360" w:lineRule="auto"/>
         <w:jc w:val="left"/>
       </w:pPr>
       <w:r>
@@ -11200,7 +11276,7 @@
     <w:p>
       <w:pPr>
         <w:pStyle w:val="VanBan"/>
-        <w:spacing w:line="360" w:lineRule="auto"/>
+        <w:spacing w:before="120" w:after="120" w:line="360" w:lineRule="auto"/>
         <w:jc w:val="left"/>
       </w:pPr>
       <w:r>
@@ -11210,7 +11286,7 @@
     <w:p>
       <w:pPr>
         <w:pStyle w:val="VanBan"/>
-        <w:spacing w:line="360" w:lineRule="auto"/>
+        <w:spacing w:before="120" w:after="120" w:line="360" w:lineRule="auto"/>
         <w:jc w:val="left"/>
       </w:pPr>
       <w:r>
@@ -11220,7 +11296,7 @@
     <w:p>
       <w:pPr>
         <w:pStyle w:val="VanBan"/>
-        <w:spacing w:line="360" w:lineRule="auto"/>
+        <w:spacing w:before="120" w:after="120" w:line="360" w:lineRule="auto"/>
         <w:jc w:val="left"/>
       </w:pPr>
       <w:r>
@@ -11230,7 +11306,7 @@
     <w:p>
       <w:pPr>
         <w:pStyle w:val="VanBan"/>
-        <w:spacing w:line="360" w:lineRule="auto"/>
+        <w:spacing w:before="120" w:after="120" w:line="360" w:lineRule="auto"/>
         <w:ind w:firstLine="720"/>
         <w:jc w:val="left"/>
       </w:pPr>
@@ -11241,7 +11317,7 @@
     <w:p>
       <w:pPr>
         <w:pStyle w:val="VanBan"/>
-        <w:spacing w:line="360" w:lineRule="auto"/>
+        <w:spacing w:before="120" w:after="120" w:line="360" w:lineRule="auto"/>
         <w:jc w:val="left"/>
       </w:pPr>
       <w:r>
@@ -11251,7 +11327,7 @@
     <w:p>
       <w:pPr>
         <w:pStyle w:val="VanBan"/>
-        <w:spacing w:line="360" w:lineRule="auto"/>
+        <w:spacing w:before="120" w:after="120" w:line="360" w:lineRule="auto"/>
         <w:ind w:firstLine="720"/>
         <w:jc w:val="left"/>
       </w:pPr>
@@ -11262,7 +11338,7 @@
     <w:p>
       <w:pPr>
         <w:pStyle w:val="VanBan"/>
-        <w:spacing w:line="360" w:lineRule="auto"/>
+        <w:spacing w:before="120" w:after="120" w:line="360" w:lineRule="auto"/>
         <w:jc w:val="left"/>
       </w:pPr>
       <w:r>
@@ -13667,10 +13743,24 @@
                 <w:sz w:val="26"/>
                 <w:szCs w:val="26"/>
               </w:rPr>
-              <w:t>+Sửa thông tin.</w:t>
+              <w:t>+</w:t>
             </w:r>
-            <w:bookmarkStart w:id="24" w:name="_GoBack"/>
-            <w:bookmarkEnd w:id="24"/>
+            <w:r>
+              <w:rPr>
+                <w:rFonts w:ascii="Times New Roman" w:hAnsi="Times New Roman"/>
+                <w:sz w:val="26"/>
+                <w:szCs w:val="26"/>
+              </w:rPr>
+              <w:t xml:space="preserve"> </w:t>
+            </w:r>
+            <w:r>
+              <w:rPr>
+                <w:rFonts w:ascii="Times New Roman" w:hAnsi="Times New Roman"/>
+                <w:sz w:val="26"/>
+                <w:szCs w:val="26"/>
+              </w:rPr>
+              <w:t>Sửa thông tin.</w:t>
+            </w:r>
           </w:p>
         </w:tc>
         <w:tc>
@@ -13722,7 +13812,108 @@
                 <w:sz w:val="26"/>
                 <w:szCs w:val="26"/>
               </w:rPr>
-              <w:t>9</w:t>
+              <w:t>10</w:t>
+            </w:r>
+          </w:p>
+        </w:tc>
+        <w:tc>
+          <w:tcPr>
+            <w:tcW w:w="3631" w:type="dxa"/>
+            <w:vAlign w:val="center"/>
+          </w:tcPr>
+          <w:p>
+            <w:pPr>
+              <w:spacing w:line="360" w:lineRule="auto"/>
+              <w:rPr>
+                <w:rFonts w:ascii="Times New Roman" w:hAnsi="Times New Roman"/>
+                <w:sz w:val="26"/>
+                <w:szCs w:val="26"/>
+              </w:rPr>
+            </w:pPr>
+            <w:r>
+              <w:rPr>
+                <w:rFonts w:ascii="Times New Roman" w:hAnsi="Times New Roman"/>
+                <w:sz w:val="26"/>
+                <w:szCs w:val="26"/>
+              </w:rPr>
+              <w:t>Thống kê mượn sách</w:t>
+            </w:r>
+          </w:p>
+        </w:tc>
+        <w:tc>
+          <w:tcPr>
+            <w:tcW w:w="2445" w:type="dxa"/>
+            <w:vAlign w:val="center"/>
+          </w:tcPr>
+          <w:p>
+            <w:pPr>
+              <w:spacing w:line="360" w:lineRule="auto"/>
+              <w:rPr>
+                <w:rFonts w:ascii="Times New Roman" w:hAnsi="Times New Roman"/>
+                <w:sz w:val="26"/>
+                <w:szCs w:val="26"/>
+              </w:rPr>
+            </w:pPr>
+            <w:r>
+              <w:rPr>
+                <w:rFonts w:ascii="Times New Roman" w:hAnsi="Times New Roman"/>
+                <w:sz w:val="26"/>
+                <w:szCs w:val="26"/>
+              </w:rPr>
+              <w:t>Xem tình hình mượn trả sách tại thư viện</w:t>
+            </w:r>
+          </w:p>
+        </w:tc>
+        <w:tc>
+          <w:tcPr>
+            <w:tcW w:w="2547" w:type="dxa"/>
+            <w:vAlign w:val="center"/>
+          </w:tcPr>
+          <w:p>
+            <w:pPr>
+              <w:spacing w:line="360" w:lineRule="auto"/>
+              <w:rPr>
+                <w:rFonts w:ascii="Times New Roman" w:hAnsi="Times New Roman"/>
+                <w:sz w:val="26"/>
+                <w:szCs w:val="26"/>
+              </w:rPr>
+            </w:pPr>
+            <w:r>
+              <w:rPr>
+                <w:rFonts w:ascii="Times New Roman" w:hAnsi="Times New Roman"/>
+                <w:sz w:val="26"/>
+                <w:szCs w:val="26"/>
+              </w:rPr>
+              <w:t>User</w:t>
+            </w:r>
+          </w:p>
+        </w:tc>
+      </w:tr>
+      <w:tr>
+        <w:trPr>
+          <w:jc w:val="center"/>
+        </w:trPr>
+        <w:tc>
+          <w:tcPr>
+            <w:tcW w:w="1070" w:type="dxa"/>
+            <w:vAlign w:val="center"/>
+          </w:tcPr>
+          <w:p>
+            <w:pPr>
+              <w:spacing w:line="360" w:lineRule="auto"/>
+              <w:rPr>
+                <w:rFonts w:ascii="Times New Roman" w:hAnsi="Times New Roman"/>
+                <w:sz w:val="26"/>
+                <w:szCs w:val="26"/>
+              </w:rPr>
+            </w:pPr>
+            <w:r>
+              <w:rPr>
+                <w:rFonts w:ascii="Times New Roman" w:hAnsi="Times New Roman"/>
+                <w:sz w:val="26"/>
+                <w:szCs w:val="26"/>
+              </w:rPr>
+              <w:t>11</w:t>
             </w:r>
           </w:p>
         </w:tc>
@@ -13820,7 +14011,7 @@
           <w:lang w:val="nl-NL"/>
         </w:rPr>
       </w:pPr>
-      <w:bookmarkStart w:id="25" w:name="_Toc8629754"/>
+      <w:bookmarkStart w:id="24" w:name="_Toc8629754"/>
       <w:r>
         <w:br w:type="page"/>
       </w:r>
@@ -13834,7 +14025,7 @@
         <w:lastRenderedPageBreak/>
         <w:t>Danh sách các Actor</w:t>
       </w:r>
-      <w:bookmarkEnd w:id="25"/>
+      <w:bookmarkEnd w:id="24"/>
     </w:p>
     <w:p>
       <w:pPr>
@@ -14175,7 +14366,7 @@
                 <w:sz w:val="26"/>
                 <w:szCs w:val="26"/>
               </w:rPr>
-              <w:t>Đọ</w:t>
+              <w:t>Đ</w:t>
             </w:r>
             <w:r>
               <w:rPr>
@@ -14183,7 +14374,15 @@
                 <w:sz w:val="26"/>
                 <w:szCs w:val="26"/>
               </w:rPr>
-              <w:t xml:space="preserve">c giả là học sinh của trường trung học phố thông ABC </w:t>
+              <w:t>ộc giả</w:t>
+            </w:r>
+            <w:r>
+              <w:rPr>
+                <w:rFonts w:ascii="Times New Roman" w:hAnsi="Times New Roman"/>
+                <w:sz w:val="26"/>
+                <w:szCs w:val="26"/>
+              </w:rPr>
+              <w:t xml:space="preserve"> là học sinh của trường trung học phố thông ABC </w:t>
             </w:r>
           </w:p>
         </w:tc>
@@ -14207,7 +14406,7 @@
                 <w:sz w:val="26"/>
                 <w:szCs w:val="26"/>
               </w:rPr>
-              <w:t>Đọ</w:t>
+              <w:t>Đ</w:t>
             </w:r>
             <w:r>
               <w:rPr>
@@ -14215,7 +14414,7 @@
                 <w:sz w:val="26"/>
                 <w:szCs w:val="26"/>
               </w:rPr>
-              <w:t>c giả</w:t>
+              <w:t>ộc giả</w:t>
             </w:r>
             <w:r>
               <w:rPr>
@@ -14234,14 +14433,14 @@
         <w:pStyle w:val="2"/>
         <w:outlineLvl w:val="1"/>
       </w:pPr>
-      <w:bookmarkStart w:id="26" w:name="_Toc7792383"/>
-      <w:bookmarkStart w:id="27" w:name="_Toc8629755"/>
-      <w:bookmarkStart w:id="28" w:name="_Toc400832658"/>
+      <w:bookmarkStart w:id="25" w:name="_Toc7792383"/>
+      <w:bookmarkStart w:id="26" w:name="_Toc8629755"/>
+      <w:bookmarkStart w:id="27" w:name="_Toc400832658"/>
       <w:r>
         <w:t>Biểu đồ use case toàn hệ thống</w:t>
       </w:r>
+      <w:bookmarkEnd w:id="25"/>
       <w:bookmarkEnd w:id="26"/>
-      <w:bookmarkEnd w:id="27"/>
     </w:p>
     <w:p>
       <w:pPr>
@@ -14338,7 +14537,7 @@
         <w:jc w:val="left"/>
         <w:outlineLvl w:val="1"/>
       </w:pPr>
-      <w:bookmarkStart w:id="29" w:name="_Toc8629756"/>
+      <w:bookmarkStart w:id="28" w:name="_Toc8629756"/>
       <w:r>
         <w:lastRenderedPageBreak/>
         <w:t xml:space="preserve">Biểu đồ use case </w:t>
@@ -14346,7 +14545,7 @@
       <w:r>
         <w:t>Đăng nhập hệ thống</w:t>
       </w:r>
-      <w:bookmarkEnd w:id="29"/>
+      <w:bookmarkEnd w:id="28"/>
     </w:p>
     <w:p>
       <w:pPr>
@@ -14405,11 +14604,11 @@
         <w:pStyle w:val="4"/>
         <w:ind w:left="0"/>
       </w:pPr>
-      <w:bookmarkStart w:id="30" w:name="_Toc501942699"/>
+      <w:bookmarkStart w:id="29" w:name="_Toc501942699"/>
       <w:r>
         <w:t xml:space="preserve">Biểu đồ use case </w:t>
       </w:r>
-      <w:bookmarkEnd w:id="30"/>
+      <w:bookmarkEnd w:id="29"/>
       <w:r>
         <w:t>Đăng nhập hệ thống</w:t>
       </w:r>
@@ -14419,11 +14618,11 @@
         <w:pStyle w:val="2"/>
         <w:outlineLvl w:val="1"/>
       </w:pPr>
-      <w:bookmarkStart w:id="31" w:name="_Toc8629757"/>
+      <w:bookmarkStart w:id="30" w:name="_Toc8629757"/>
       <w:r>
         <w:t xml:space="preserve">Biểu đồ use case Quản lý </w:t>
       </w:r>
-      <w:bookmarkEnd w:id="31"/>
+      <w:bookmarkEnd w:id="30"/>
       <w:r>
         <w:t>Thể loại</w:t>
       </w:r>
@@ -14485,11 +14684,11 @@
         <w:pStyle w:val="4"/>
         <w:ind w:left="0"/>
       </w:pPr>
-      <w:bookmarkStart w:id="32" w:name="_Toc501942700"/>
+      <w:bookmarkStart w:id="31" w:name="_Toc501942700"/>
       <w:r>
         <w:t>Biểu đồ use case Quản lý</w:t>
       </w:r>
-      <w:bookmarkEnd w:id="32"/>
+      <w:bookmarkEnd w:id="31"/>
       <w:r>
         <w:t xml:space="preserve"> </w:t>
       </w:r>
@@ -14539,7 +14738,7 @@
         <w:pStyle w:val="2"/>
         <w:outlineLvl w:val="1"/>
       </w:pPr>
-      <w:bookmarkStart w:id="33" w:name="_Toc8629758"/>
+      <w:bookmarkStart w:id="32" w:name="_Toc8629758"/>
       <w:r>
         <w:lastRenderedPageBreak/>
         <w:t xml:space="preserve">Biểu đồ use case </w:t>
@@ -14547,7 +14746,7 @@
       <w:r>
         <w:t xml:space="preserve">Quản lý </w:t>
       </w:r>
-      <w:bookmarkEnd w:id="33"/>
+      <w:bookmarkEnd w:id="32"/>
       <w:r>
         <w:t>Tác giả</w:t>
       </w:r>
@@ -14609,11 +14808,11 @@
         <w:pStyle w:val="4"/>
         <w:ind w:left="0"/>
       </w:pPr>
-      <w:bookmarkStart w:id="34" w:name="_Toc501942701"/>
+      <w:bookmarkStart w:id="33" w:name="_Toc501942701"/>
       <w:r>
         <w:t xml:space="preserve">Biểu đồ use case Quản lý </w:t>
       </w:r>
-      <w:bookmarkEnd w:id="34"/>
+      <w:bookmarkEnd w:id="33"/>
       <w:r>
         <w:t>Tác giả</w:t>
       </w:r>
@@ -14638,12 +14837,12 @@
         <w:pStyle w:val="2"/>
         <w:outlineLvl w:val="1"/>
       </w:pPr>
-      <w:bookmarkStart w:id="35" w:name="_Toc8629759"/>
+      <w:bookmarkStart w:id="34" w:name="_Toc8629759"/>
       <w:r>
         <w:lastRenderedPageBreak/>
         <w:t xml:space="preserve">Biểu đồ use case Quản lý </w:t>
       </w:r>
-      <w:bookmarkEnd w:id="35"/>
+      <w:bookmarkEnd w:id="34"/>
       <w:r>
         <w:t>Sách</w:t>
       </w:r>
@@ -14705,11 +14904,11 @@
         <w:pStyle w:val="4"/>
         <w:ind w:left="0"/>
       </w:pPr>
-      <w:bookmarkStart w:id="36" w:name="_Toc501942702"/>
+      <w:bookmarkStart w:id="35" w:name="_Toc501942702"/>
       <w:r>
         <w:t xml:space="preserve">Biểu đồ use case Quản lý </w:t>
       </w:r>
-      <w:bookmarkEnd w:id="36"/>
+      <w:bookmarkEnd w:id="35"/>
       <w:r>
         <w:t>Sách</w:t>
       </w:r>
@@ -14733,12 +14932,12 @@
         <w:pStyle w:val="2"/>
         <w:outlineLvl w:val="1"/>
       </w:pPr>
-      <w:bookmarkStart w:id="37" w:name="_Toc8629760"/>
+      <w:bookmarkStart w:id="36" w:name="_Toc8629760"/>
       <w:r>
         <w:lastRenderedPageBreak/>
         <w:t xml:space="preserve">Biểu đồ use case Quản lý </w:t>
       </w:r>
-      <w:bookmarkEnd w:id="37"/>
+      <w:bookmarkEnd w:id="36"/>
       <w:r>
         <w:t>Học sinh</w:t>
       </w:r>
@@ -14839,7 +15038,7 @@
         <w:pStyle w:val="2"/>
         <w:outlineLvl w:val="1"/>
       </w:pPr>
-      <w:bookmarkStart w:id="38" w:name="_Toc8629761"/>
+      <w:bookmarkStart w:id="37" w:name="_Toc8629761"/>
       <w:r>
         <w:lastRenderedPageBreak/>
         <w:t xml:space="preserve">Biểu đồ use case Quản lý </w:t>
@@ -14850,7 +15049,7 @@
       <w:r>
         <w:t>rả sách</w:t>
       </w:r>
-      <w:bookmarkEnd w:id="38"/>
+      <w:bookmarkEnd w:id="37"/>
     </w:p>
     <w:p>
       <w:pPr>
@@ -14922,6 +15121,27 @@
     <w:p>
       <w:pPr>
         <w:spacing w:after="0" w:line="240" w:lineRule="auto"/>
+      </w:pPr>
+      <w:r>
+        <w:br w:type="page"/>
+      </w:r>
+    </w:p>
+    <w:p>
+      <w:pPr>
+        <w:pStyle w:val="2"/>
+        <w:outlineLvl w:val="1"/>
+      </w:pPr>
+      <w:r>
+        <w:lastRenderedPageBreak/>
+        <w:t xml:space="preserve">Biểu đồ use case Quản lý </w:t>
+      </w:r>
+      <w:r>
+        <w:t>Mượn sách</w:t>
+      </w:r>
+    </w:p>
+    <w:p>
+      <w:pPr>
+        <w:spacing w:after="0" w:line="240" w:lineRule="auto"/>
         <w:rPr>
           <w:rFonts w:ascii="Times New Roman" w:hAnsi="Times New Roman"/>
           <w:b/>
@@ -14930,6 +15150,66 @@
           <w:lang w:val="nl-NL"/>
         </w:rPr>
       </w:pPr>
+    </w:p>
+    <w:p>
+      <w:pPr>
+        <w:spacing w:after="0" w:line="240" w:lineRule="auto"/>
+        <w:rPr>
+          <w:rFonts w:ascii="Times New Roman" w:hAnsi="Times New Roman"/>
+          <w:b/>
+          <w:sz w:val="26"/>
+          <w:szCs w:val="26"/>
+          <w:lang w:val="nl-NL"/>
+        </w:rPr>
+      </w:pPr>
+      <w:bookmarkStart w:id="38" w:name="_Toc8629762"/>
+      <w:r>
+        <w:rPr>
+          <w:noProof/>
+          <w:lang w:eastAsia="ja-JP"/>
+        </w:rPr>
+        <w:drawing>
+          <wp:inline distT="0" distB="0" distL="0" distR="0">
+            <wp:extent cx="5760720" cy="4734560"/>
+            <wp:effectExtent l="0" t="0" r="0" b="8890"/>
+            <wp:docPr id="3" name="Picture 3"/>
+            <wp:cNvGraphicFramePr>
+              <a:graphicFrameLocks xmlns:a="http://schemas.openxmlformats.org/drawingml/2006/main" noChangeAspect="1"/>
+            </wp:cNvGraphicFramePr>
+            <a:graphic xmlns:a="http://schemas.openxmlformats.org/drawingml/2006/main">
+              <a:graphicData uri="http://schemas.openxmlformats.org/drawingml/2006/picture">
+                <pic:pic xmlns:pic="http://schemas.openxmlformats.org/drawingml/2006/picture">
+                  <pic:nvPicPr>
+                    <pic:cNvPr id="3" name="muonsach.png"/>
+                    <pic:cNvPicPr/>
+                  </pic:nvPicPr>
+                  <pic:blipFill>
+                    <a:blip r:embed="rId20">
+                      <a:extLst>
+                        <a:ext uri="{28A0092B-C50C-407E-A947-70E740481C1C}">
+                          <a14:useLocalDpi xmlns:a14="http://schemas.microsoft.com/office/drawing/2010/main" val="0"/>
+                        </a:ext>
+                      </a:extLst>
+                    </a:blip>
+                    <a:stretch>
+                      <a:fillRect/>
+                    </a:stretch>
+                  </pic:blipFill>
+                  <pic:spPr>
+                    <a:xfrm>
+                      <a:off x="0" y="0"/>
+                      <a:ext cx="5760720" cy="4734560"/>
+                    </a:xfrm>
+                    <a:prstGeom prst="rect">
+                      <a:avLst/>
+                    </a:prstGeom>
+                  </pic:spPr>
+                </pic:pic>
+              </a:graphicData>
+            </a:graphic>
+          </wp:inline>
+        </w:drawing>
+      </w:r>
       <w:r>
         <w:br w:type="page"/>
       </w:r>
@@ -14940,12 +15220,11 @@
         <w:spacing w:before="120" w:after="120"/>
         <w:outlineLvl w:val="1"/>
       </w:pPr>
-      <w:bookmarkStart w:id="39" w:name="_Toc8629762"/>
       <w:r>
         <w:lastRenderedPageBreak/>
         <w:t>Đặc tả use case</w:t>
       </w:r>
-      <w:bookmarkEnd w:id="39"/>
+      <w:bookmarkEnd w:id="38"/>
     </w:p>
     <w:p>
       <w:pPr>
@@ -14953,11 +15232,11 @@
         <w:spacing w:before="120" w:after="120"/>
         <w:outlineLvl w:val="2"/>
       </w:pPr>
-      <w:bookmarkStart w:id="40" w:name="_Toc8629763"/>
+      <w:bookmarkStart w:id="39" w:name="_Toc8629763"/>
       <w:r>
         <w:t>Đặc tả use case Đăng nhập</w:t>
       </w:r>
-      <w:bookmarkEnd w:id="40"/>
+      <w:bookmarkEnd w:id="39"/>
     </w:p>
     <w:p>
       <w:pPr>
@@ -14992,6 +15271,9 @@
       <w:r>
         <w:t>Actor: Admin</w:t>
       </w:r>
+      <w:r>
+        <w:t>, User.</w:t>
+      </w:r>
     </w:p>
     <w:p>
       <w:pPr>
@@ -15036,7 +15318,19 @@
         <w:spacing w:before="120" w:after="120" w:line="360" w:lineRule="auto"/>
       </w:pPr>
       <w:r>
-        <w:t>(1) Người dùng nhập tên đăng nhập và mật khẩu.</w:t>
+        <w:t>(1) Người dùng nhập tên đăng nhậ</w:t>
+      </w:r>
+      <w:r>
+        <w:t>p,</w:t>
+      </w:r>
+      <w:r>
+        <w:t xml:space="preserve"> mật khẩu</w:t>
+      </w:r>
+      <w:r>
+        <w:t xml:space="preserve"> và mã xác nhận</w:t>
+      </w:r>
+      <w:r>
+        <w:t>.</w:t>
       </w:r>
     </w:p>
     <w:p>
@@ -15074,7 +15368,13 @@
         <w:t xml:space="preserve"> N</w:t>
       </w:r>
       <w:r>
-        <w:t>ếu trong dòng sự kiện chính, người dùng nhập sai tên đăng nhập, mật khẩu, hệ thống sẽ hiển thị thông báo lỗi. Người dùng có thể chọn trở về đầu dòng sự kiện chính hoặc hủy bỏ việc đăng nhập, lúc này use case kết thúc.</w:t>
+        <w:t>ếu trong dòng sự kiện chính, người dùng nhập sai tên đăng nhập, mật khẩu</w:t>
+      </w:r>
+      <w:r>
+        <w:t xml:space="preserve"> hoặc mã xác nhận</w:t>
+      </w:r>
+      <w:r>
+        <w:t>, hệ thống sẽ hiển thị thông báo lỗi. Người dùng có thể chọn trở về đầu dòng sự kiện chính hoặc hủy bỏ việc đăng nhập, lúc này use case kết thúc.</w:t>
       </w:r>
     </w:p>
     <w:p>
@@ -15186,15 +15486,18 @@
       <w:pPr>
         <w:pStyle w:val="3"/>
       </w:pPr>
-      <w:bookmarkStart w:id="41" w:name="_Toc8629764"/>
+      <w:bookmarkStart w:id="40" w:name="_Toc8629764"/>
       <w:r>
         <w:lastRenderedPageBreak/>
         <w:t xml:space="preserve">Đặc tả use case </w:t>
       </w:r>
       <w:r>
-        <w:t>Quản lý Admin</w:t>
-      </w:r>
-      <w:bookmarkEnd w:id="41"/>
+        <w:t xml:space="preserve">Quản lý </w:t>
+      </w:r>
+      <w:bookmarkEnd w:id="40"/>
+      <w:r>
+        <w:t>Thể loại</w:t>
+      </w:r>
     </w:p>
     <w:p>
       <w:pPr>
@@ -15213,10 +15516,10 @@
         <w:t>c</w:t>
       </w:r>
       <w:r>
-        <w:t>ách quản lý thông tin của đối tượng</w:t>
-      </w:r>
-      <w:r>
-        <w:t xml:space="preserve"> Admin</w:t>
+        <w:t xml:space="preserve">ách quản lý thông tin của </w:t>
+      </w:r>
+      <w:r>
+        <w:t>thể loại sách</w:t>
       </w:r>
       <w:r>
         <w:t>.</w:t>
@@ -15270,7 +15573,16 @@
         <w:t xml:space="preserve"> Use case này bắt đầu khi người dùng muốn </w:t>
       </w:r>
       <w:r>
-        <w:t>thao tác với đối tượng Admin bao gồm các tính năng chính Thêm, Sửa, Xóa thông tin Admin</w:t>
+        <w:t xml:space="preserve">thao tác với đối tượng </w:t>
+      </w:r>
+      <w:r>
+        <w:t>thể loại sách</w:t>
+      </w:r>
+      <w:r>
+        <w:t xml:space="preserve"> bao gồm các tính năng chính Thêm, Sửa, Xóa thông tin </w:t>
+      </w:r>
+      <w:r>
+        <w:t>thể loại</w:t>
       </w:r>
       <w:r>
         <w:t>.</w:t>
@@ -15285,7 +15597,25 @@
         <w:t xml:space="preserve">(1) Người dùng </w:t>
       </w:r>
       <w:r>
-        <w:t>chọn Thêm và điền đầy đủ thông tin của Admin mới, sau đó nhấn vào nút Lưu để lưu thông tin của một Admin mới</w:t>
+        <w:t>chọn Thêm</w:t>
+      </w:r>
+      <w:r>
+        <w:t xml:space="preserve"> thể loại</w:t>
+      </w:r>
+      <w:r>
+        <w:t xml:space="preserve"> và điền đầy đủ thông tin của </w:t>
+      </w:r>
+      <w:r>
+        <w:t xml:space="preserve">thể loại </w:t>
+      </w:r>
+      <w:r>
+        <w:t xml:space="preserve">mới, sau đó nhấn vào nút Lưu để lưu thông tin của một </w:t>
+      </w:r>
+      <w:r>
+        <w:t xml:space="preserve">thể loại sách </w:t>
+      </w:r>
+      <w:r>
+        <w:t>mới</w:t>
       </w:r>
       <w:r>
         <w:t>.</w:t>
@@ -15306,7 +15636,19 @@
         <w:spacing w:before="120" w:after="120" w:line="360" w:lineRule="auto"/>
       </w:pPr>
       <w:r>
-        <w:t>(3) Người dùng xem danh sách các Admin trong hệ thống và các Admin vừa được thêm vào hệ thống, Sau đó chọn nút Sửa và thay đổi các thông tin cần sửa chữa. Bấm Lưu thay đổi để lưu lại thông tin.</w:t>
+        <w:t xml:space="preserve">(3) Người dùng xem danh sách các </w:t>
+      </w:r>
+      <w:r>
+        <w:t>thể loại</w:t>
+      </w:r>
+      <w:r>
+        <w:t xml:space="preserve"> trong </w:t>
+      </w:r>
+      <w:r>
+        <w:t>quản lý thể loại</w:t>
+      </w:r>
+      <w:r>
+        <w:t>, Sau đó chọn nút Sửa và thay đổi các thông tin cần sửa chữa. Bấm Lưu thay đổi để lưu lại thông tin.</w:t>
       </w:r>
     </w:p>
     <w:p>
@@ -15327,42 +15669,25 @@
         <w:spacing w:before="120" w:after="120" w:line="360" w:lineRule="auto"/>
       </w:pPr>
       <w:r>
-        <w:t xml:space="preserve">(5) Người dùng chọn nút Xóa ở dòng thông tin của Admin cần xóa. Hệ thống sẽ xóa thông tin </w:t>
+        <w:t xml:space="preserve">(5) Người dùng chọn nút Xóa ở dòng thông tin của </w:t>
+      </w:r>
+      <w:r>
+        <w:t>thể loại</w:t>
+      </w:r>
+      <w:r>
+        <w:t xml:space="preserve"> cần xóa. Hệ thống sẽ xóa thông tin </w:t>
       </w:r>
       <w:r>
         <w:t>của</w:t>
       </w:r>
       <w:r>
-        <w:t xml:space="preserve"> Admin đó.</w:t>
-      </w:r>
-    </w:p>
-    <w:p>
-      <w:pPr>
-        <w:pStyle w:val="VanBan"/>
-        <w:numPr>
-          <w:ilvl w:val="0"/>
-          <w:numId w:val="9"/>
-        </w:numPr>
-        <w:spacing w:before="120" w:after="120" w:line="360" w:lineRule="auto"/>
-        <w:ind w:left="0"/>
-      </w:pPr>
-      <w:r>
-        <w:rPr>
-          <w:b/>
-        </w:rPr>
-        <w:t>Dòng sự kiện khác:</w:t>
-      </w:r>
-      <w:r>
-        <w:t xml:space="preserve"> N</w:t>
-      </w:r>
-      <w:r>
-        <w:t xml:space="preserve">ếu trong dòng sự kiện chính, người dùng nhập </w:t>
-      </w:r>
-      <w:r>
-        <w:t>tên tài khoản Admin trùng với tên tài khoản đã có trong hệ thống</w:t>
-      </w:r>
-      <w:r>
-        <w:t>, thì hệ thống thông báo lỗi. Người dùng có thể chọn trở về đầu dòng sự kiện chính hoặc hủy bỏ việc thêm, lúc này use case kết thúc.</w:t>
+        <w:t xml:space="preserve"> </w:t>
+      </w:r>
+      <w:r>
+        <w:t>thể loại</w:t>
+      </w:r>
+      <w:r>
+        <w:t xml:space="preserve"> đó.</w:t>
       </w:r>
     </w:p>
     <w:p>
@@ -15422,7 +15747,13 @@
         <w:t xml:space="preserve">n use case: </w:t>
       </w:r>
       <w:r>
-        <w:t>Các thông tin thay đổi của các Admin được lưu vào hệ thống</w:t>
+        <w:t xml:space="preserve">Các thông tin thay đổi của </w:t>
+      </w:r>
+      <w:r>
+        <w:t xml:space="preserve">thể loại sách </w:t>
+      </w:r>
+      <w:r>
+        <w:t>được lưu vào hệ thống</w:t>
       </w:r>
       <w:r>
         <w:t>.</w:t>
@@ -15450,17 +15781,34 @@
     </w:p>
     <w:p>
       <w:pPr>
+        <w:spacing w:after="0" w:line="240" w:lineRule="auto"/>
+        <w:rPr>
+          <w:rStyle w:val="3Char"/>
+          <w:i w:val="0"/>
+        </w:rPr>
+      </w:pPr>
+      <w:bookmarkStart w:id="41" w:name="_Toc8629765"/>
+      <w:r>
+        <w:rPr>
+          <w:rStyle w:val="3Char"/>
+          <w:b w:val="0"/>
+        </w:rPr>
+        <w:br w:type="page"/>
+      </w:r>
+    </w:p>
+    <w:p>
+      <w:pPr>
         <w:pStyle w:val="3"/>
         <w:rPr>
           <w:b w:val="0"/>
         </w:rPr>
       </w:pPr>
-      <w:bookmarkStart w:id="42" w:name="_Toc8629765"/>
       <w:r>
         <w:rPr>
           <w:rStyle w:val="3Char"/>
           <w:b/>
         </w:rPr>
+        <w:lastRenderedPageBreak/>
         <w:t xml:space="preserve">Đặc tả use case </w:t>
       </w:r>
       <w:r>
@@ -15470,7 +15818,7 @@
         </w:rPr>
         <w:t>Quản lý Học sinh</w:t>
       </w:r>
-      <w:bookmarkEnd w:id="42"/>
+      <w:bookmarkEnd w:id="41"/>
       <w:r>
         <w:rPr>
           <w:b w:val="0"/>
@@ -15515,7 +15863,6 @@
         <w:ind w:left="0"/>
       </w:pPr>
       <w:r>
-        <w:lastRenderedPageBreak/>
         <w:t>Actor: Admin.</w:t>
       </w:r>
     </w:p>
@@ -15553,10 +15900,10 @@
         <w:t xml:space="preserve"> </w:t>
       </w:r>
       <w:r>
-        <w:t xml:space="preserve">Use case này bắt đầu khi người dùng muốn </w:t>
-      </w:r>
-      <w:r>
-        <w:t>thao tác với đối tượng Học sinh bao gồm các tính năng chính Thêm, Sửa, Xóa thông tin Học sinh</w:t>
+        <w:t xml:space="preserve">Use case này bắt đầu khi người </w:t>
+      </w:r>
+      <w:r>
+        <w:t>quản lý cần tra cứu thông tin trạng thái của tài khoản học sinh và điều chỉnh trạng thái</w:t>
       </w:r>
       <w:r>
         <w:t>.</w:t>
@@ -15574,7 +15921,10 @@
         <w:t xml:space="preserve">Người dùng </w:t>
       </w:r>
       <w:r>
-        <w:t>chọn Thêm và điền đầy đủ thông tin của Học sinh mới, sau đó nhấn vào nút Lưu để lưu thông tin của một Học sinh mới</w:t>
+        <w:t xml:space="preserve">chọn </w:t>
+      </w:r>
+      <w:r>
+        <w:t>Học sinh để xem thông tin tài khoản của học sinh</w:t>
       </w:r>
       <w:r>
         <w:t>.</w:t>
@@ -15589,10 +15939,10 @@
         <w:t>(2</w:t>
       </w:r>
       <w:r>
-        <w:t>) Hệ thống kiểm tra thông tin, nếu dữ liệu hợp lệ sẽ được lưu vào Cơ sở dữ liệu</w:t>
-      </w:r>
-      <w:r>
-        <w:t>.</w:t>
+        <w:t xml:space="preserve">) </w:t>
+      </w:r>
+      <w:r>
+        <w:t>Người dùng chọn kích hoạt để kích hoạt tài khoản của học sinh hoặc chọn khóa tài khoản để vô hiệu hóa khả năng sử dụng của tài khoản học sinh.</w:t>
       </w:r>
     </w:p>
     <w:p>
@@ -15605,27 +15955,6 @@
       </w:r>
       <w:r>
         <w:t>.</w:t>
-      </w:r>
-    </w:p>
-    <w:p>
-      <w:pPr>
-        <w:pStyle w:val="VanBan"/>
-        <w:spacing w:before="120" w:after="120" w:line="360" w:lineRule="auto"/>
-      </w:pPr>
-      <w:r>
-        <w:t>(4</w:t>
-      </w:r>
-      <w:r>
-        <w:t>) Hệ thống kiểm tra thông tin, nếu dữ liệu hợp lệ sẽ được lưu vào Cơ sở dữ liệu.</w:t>
-      </w:r>
-    </w:p>
-    <w:p>
-      <w:pPr>
-        <w:pStyle w:val="VanBan"/>
-        <w:spacing w:before="120" w:after="120" w:line="360" w:lineRule="auto"/>
-      </w:pPr>
-      <w:r>
-        <w:t>(5) Người dùng chọn nút Xóa ở dòng thông tin của Học sinh cần xóa. Hệ thống sẽ xóa thông tin của Học sinh đó.</w:t>
       </w:r>
     </w:p>
     <w:p>
@@ -15648,16 +15977,10 @@
         <w:t xml:space="preserve"> </w:t>
       </w:r>
       <w:r>
-        <w:t xml:space="preserve">Nếu trong dòng sự kiện chính, người dùng nhập </w:t>
-      </w:r>
-      <w:r>
-        <w:t>tên tài khoản Học sinh trùng với tên tài khoản đã có trong hệ thống</w:t>
-      </w:r>
-      <w:r>
-        <w:t>, thì hệ thống thông báo lỗi. Người dùng có thể chọn trở về đầu dòng sự kiện chính hoặc hủy bỏ việc thêm, lúc này use case kế</w:t>
-      </w:r>
-      <w:r>
-        <w:t>t thúc</w:t>
+        <w:t xml:space="preserve">Nếu </w:t>
+      </w:r>
+      <w:r>
+        <w:t>thành công, hệ thống sẽ cập nhật lại trạng thái của tài khoản học sinh</w:t>
       </w:r>
       <w:r>
         <w:t>.</w:t>
@@ -15677,10 +16000,13 @@
         <w:t>Các yêu cầu đặc biệ</w:t>
       </w:r>
       <w:r>
-        <w:t>t: K</w:t>
-      </w:r>
-      <w:r>
-        <w:t>hông có.</w:t>
+        <w:t xml:space="preserve">t: </w:t>
+      </w:r>
+      <w:r>
+        <w:t>Tài khoản học sinh phải do học sinh đăng ký</w:t>
+      </w:r>
+      <w:r>
+        <w:t>.</w:t>
       </w:r>
     </w:p>
     <w:p>
@@ -15745,16 +16071,33 @@
     </w:p>
     <w:p>
       <w:pPr>
+        <w:spacing w:after="0" w:line="240" w:lineRule="auto"/>
+        <w:rPr>
+          <w:rFonts w:ascii="Times New Roman" w:hAnsi="Times New Roman"/>
+          <w:b/>
+          <w:i/>
+          <w:sz w:val="26"/>
+          <w:szCs w:val="26"/>
+          <w:lang w:val="nl-NL"/>
+        </w:rPr>
+      </w:pPr>
+      <w:bookmarkStart w:id="42" w:name="_Toc8629766"/>
+      <w:r>
+        <w:br w:type="page"/>
+      </w:r>
+    </w:p>
+    <w:p>
+      <w:pPr>
         <w:pStyle w:val="3"/>
       </w:pPr>
-      <w:bookmarkStart w:id="43" w:name="_Toc8629766"/>
-      <w:r>
+      <w:r>
+        <w:lastRenderedPageBreak/>
         <w:t xml:space="preserve">Đặc tả use case </w:t>
       </w:r>
       <w:r>
         <w:t>Quản lý Sách</w:t>
       </w:r>
-      <w:bookmarkEnd w:id="43"/>
+      <w:bookmarkEnd w:id="42"/>
     </w:p>
     <w:p>
       <w:pPr>
@@ -15824,7 +16167,6 @@
         <w:rPr>
           <w:b/>
         </w:rPr>
-        <w:lastRenderedPageBreak/>
         <w:t>Dòng sự kiện chính:</w:t>
       </w:r>
       <w:r>
@@ -15834,7 +16176,13 @@
         <w:t xml:space="preserve">Use case này bắt đầu khi người dùng muốn </w:t>
       </w:r>
       <w:r>
-        <w:t>thao tác với đối tượng Học sinh bao gồm các tính năng chính Thêm, Sửa, Xóa thông tin Sách</w:t>
+        <w:t xml:space="preserve">thao tác với đối tượng </w:t>
+      </w:r>
+      <w:r>
+        <w:t>Sách</w:t>
+      </w:r>
+      <w:r>
+        <w:t xml:space="preserve"> bao gồm các tính năng chính Thêm, Sửa, Xóa thông tin Sách</w:t>
       </w:r>
       <w:r>
         <w:t>.</w:t>
@@ -15849,7 +16197,19 @@
         <w:t xml:space="preserve">(1) Người dùng </w:t>
       </w:r>
       <w:r>
-        <w:t>chọn Thêm và điền đầy đủ thông tin của Sách mới, sau đó nhấn vào nút Lưu để lưu thông tin của một Sách mới</w:t>
+        <w:t>chọn Thêm</w:t>
+      </w:r>
+      <w:r>
+        <w:t xml:space="preserve"> sách</w:t>
+      </w:r>
+      <w:r>
+        <w:t xml:space="preserve"> và điền đầy đủ thông tin của Sách mới, sau đó nhấn vào nút </w:t>
+      </w:r>
+      <w:r>
+        <w:t>Thêm</w:t>
+      </w:r>
+      <w:r>
+        <w:t xml:space="preserve"> để lưu thông tin của một Sách mới</w:t>
       </w:r>
       <w:r>
         <w:t>.</w:t>
@@ -16025,7 +16385,7 @@
       <w:pPr>
         <w:pStyle w:val="3"/>
       </w:pPr>
-      <w:bookmarkStart w:id="44" w:name="_Toc8629767"/>
+      <w:bookmarkStart w:id="43" w:name="_Toc8629767"/>
       <w:r>
         <w:lastRenderedPageBreak/>
         <w:t xml:space="preserve">Đặc tả use </w:t>
@@ -16039,7 +16399,7 @@
       <w:r>
         <w:t>ch</w:t>
       </w:r>
-      <w:bookmarkEnd w:id="44"/>
+      <w:bookmarkEnd w:id="43"/>
     </w:p>
     <w:p>
       <w:pPr>
@@ -16064,10 +16424,13 @@
         <w:t>cách người q</w:t>
       </w:r>
       <w:r>
-        <w:t>uản quản lý thư viện cho đọ</w:t>
-      </w:r>
-      <w:r>
-        <w:t>c giả mượn sách</w:t>
+        <w:t>uản quản lý thư viện cho đ</w:t>
+      </w:r>
+      <w:r>
+        <w:t>ộc giả</w:t>
+      </w:r>
+      <w:r>
+        <w:t xml:space="preserve"> mượn sách</w:t>
       </w:r>
       <w:r>
         <w:t>.</w:t>
@@ -16124,10 +16487,13 @@
         <w:t xml:space="preserve">Use case này bắt đầu khi </w:t>
       </w:r>
       <w:r>
-        <w:t>đọ</w:t>
-      </w:r>
-      <w:r>
-        <w:t>c giả cần mượn sách, người quản lý thư viện tiến hành lập thông tin mượn sách cho bạn đọc</w:t>
+        <w:t>đ</w:t>
+      </w:r>
+      <w:r>
+        <w:t>ộc giả</w:t>
+      </w:r>
+      <w:r>
+        <w:t xml:space="preserve"> cần mượn sách, người quản lý thư viện tiến hành lập thông tin mượn sách cho bạn đọc</w:t>
       </w:r>
       <w:r>
         <w:t>.</w:t>
@@ -16157,7 +16523,13 @@
         <w:t xml:space="preserve">(2) </w:t>
       </w:r>
       <w:r>
-        <w:t>Sau khi chọn tên học sinh mượn sách, Admin tiến hành chọn sách cần mượn và xác chọn xác nhận mượn sách</w:t>
+        <w:t>Sau khi chọn tên học sinh mượn sách, Admin tiến hành</w:t>
+      </w:r>
+      <w:r>
+        <w:t xml:space="preserve"> chọn sách cần mượn và</w:t>
+      </w:r>
+      <w:r>
+        <w:t xml:space="preserve"> chọn xác nhận mượn sách</w:t>
       </w:r>
       <w:r>
         <w:t>.</w:t>
@@ -16290,7 +16662,7 @@
       <w:pPr>
         <w:pStyle w:val="3"/>
       </w:pPr>
-      <w:bookmarkStart w:id="45" w:name="_Toc8629768"/>
+      <w:bookmarkStart w:id="44" w:name="_Toc8629768"/>
       <w:r>
         <w:lastRenderedPageBreak/>
         <w:t xml:space="preserve">Đặc tả use case </w:t>
@@ -16298,7 +16670,7 @@
       <w:r>
         <w:t>Quản lý trả sách</w:t>
       </w:r>
-      <w:bookmarkEnd w:id="45"/>
+      <w:bookmarkEnd w:id="44"/>
     </w:p>
     <w:p>
       <w:pPr>
@@ -16320,10 +16692,13 @@
         <w:t>cách người quản quản lý thư viện cập nhật sách</w:t>
       </w:r>
       <w:r>
-        <w:t xml:space="preserve"> được đọ</w:t>
-      </w:r>
-      <w:r>
-        <w:t>c giả trả lại sau khi mượn</w:t>
+        <w:t xml:space="preserve"> được đ</w:t>
+      </w:r>
+      <w:r>
+        <w:t>ộc giả</w:t>
+      </w:r>
+      <w:r>
+        <w:t xml:space="preserve"> trả lại sau khi mượn</w:t>
       </w:r>
       <w:r>
         <w:t>.</w:t>
@@ -16380,10 +16755,13 @@
         <w:t xml:space="preserve">Use case này bắt đầu khi </w:t>
       </w:r>
       <w:r>
-        <w:t>đọ</w:t>
-      </w:r>
-      <w:r>
-        <w:t>c giả cần trả sách, người quản lý thư viện tiến hành cập nhật thông tin vào hệ thống</w:t>
+        <w:t>đ</w:t>
+      </w:r>
+      <w:r>
+        <w:t>ộc giả</w:t>
+      </w:r>
+      <w:r>
+        <w:t xml:space="preserve"> cần trả sách, người quản lý thư viện tiến hành cập nhật thông tin vào hệ thống</w:t>
       </w:r>
       <w:r>
         <w:t>.</w:t>
@@ -16548,15 +16926,18 @@
       <w:pPr>
         <w:pStyle w:val="3"/>
       </w:pPr>
-      <w:bookmarkStart w:id="46" w:name="_Toc8629769"/>
+      <w:bookmarkStart w:id="45" w:name="_Toc8629769"/>
       <w:r>
         <w:lastRenderedPageBreak/>
         <w:t>Đặc tả</w:t>
       </w:r>
       <w:r>
-        <w:t xml:space="preserve"> use case Thống kê</w:t>
-      </w:r>
-      <w:bookmarkEnd w:id="46"/>
+        <w:t xml:space="preserve"> use case T</w:t>
+      </w:r>
+      <w:bookmarkEnd w:id="45"/>
+      <w:r>
+        <w:t>ác giả</w:t>
+      </w:r>
     </w:p>
     <w:p>
       <w:pPr>
@@ -16569,10 +16950,16 @@
         <w:ind w:left="0"/>
       </w:pPr>
       <w:r>
-        <w:t xml:space="preserve">Tóm tắt: use case này mô tả </w:t>
-      </w:r>
-      <w:r>
-        <w:t>việc hiển thị tổng quan các thông tin của hệ thống;</w:t>
+        <w:t xml:space="preserve">Tóm tắt: </w:t>
+      </w:r>
+      <w:r>
+        <w:t xml:space="preserve">Use case này mô tả </w:t>
+      </w:r>
+      <w:r>
+        <w:t xml:space="preserve">cách quản lý thông tin của đối tượng </w:t>
+      </w:r>
+      <w:r>
+        <w:t>Tác giả.</w:t>
       </w:r>
     </w:p>
     <w:p>
@@ -16642,13 +17029,33 @@
       <w:pPr>
         <w:pStyle w:val="VanBan"/>
         <w:spacing w:before="120" w:after="120" w:line="360" w:lineRule="auto"/>
-        <w:ind w:firstLine="720"/>
-      </w:pPr>
+      </w:pPr>
+      <w:r>
+        <w:t xml:space="preserve"> </w:t>
+      </w:r>
       <w:r>
         <w:t xml:space="preserve">(1) Người dùng </w:t>
       </w:r>
       <w:r>
-        <w:t>truy cập trang thống kê để xem thông tin</w:t>
+        <w:t xml:space="preserve">chọn Thêm </w:t>
+      </w:r>
+      <w:r>
+        <w:t>tác giả</w:t>
+      </w:r>
+      <w:r>
+        <w:t xml:space="preserve"> và điền đầy đủ thông tin của </w:t>
+      </w:r>
+      <w:r>
+        <w:t xml:space="preserve">Tác giả </w:t>
+      </w:r>
+      <w:r>
+        <w:t xml:space="preserve">mới, sau đó nhấn vào nút Thêm để lưu thông tin của một </w:t>
+      </w:r>
+      <w:r>
+        <w:t xml:space="preserve">Tác giả </w:t>
+      </w:r>
+      <w:r>
+        <w:t>mới</w:t>
       </w:r>
       <w:r>
         <w:t>.</w:t>
@@ -16660,13 +17067,64 @@
         <w:spacing w:before="120" w:after="120" w:line="360" w:lineRule="auto"/>
       </w:pPr>
       <w:r>
-        <w:t xml:space="preserve">(2) </w:t>
-      </w:r>
-      <w:r>
-        <w:t>Để biết thêm thông tin về từng mục, người dùng chọn và mục, trang quản lý tương ứng sẽ được hiển thị</w:t>
+        <w:t>(2) Hệ thống kiểm tra thông tin, nếu dữ liệu hợp lệ sẽ được lưu vào Cơ sở dữ liệu.</w:t>
+      </w:r>
+    </w:p>
+    <w:p>
+      <w:pPr>
+        <w:pStyle w:val="VanBan"/>
+        <w:spacing w:before="120" w:after="120" w:line="360" w:lineRule="auto"/>
+      </w:pPr>
+      <w:r>
+        <w:t xml:space="preserve">(3) Người dùng xem danh sách </w:t>
+      </w:r>
+      <w:r>
+        <w:t>Tác giả</w:t>
+      </w:r>
+      <w:r>
+        <w:t xml:space="preserve"> trong hệ thống và các </w:t>
+      </w:r>
+      <w:r>
+        <w:t xml:space="preserve">Tác giả </w:t>
+      </w:r>
+      <w:r>
+        <w:t>vừa được thêm vào hệ thống, Sau đó chọn nút Sửa và thay đổi các thông tin cần sửa chữa. Bấm Lưu thay đổi để lưu lại thông tin.</w:t>
+      </w:r>
+    </w:p>
+    <w:p>
+      <w:pPr>
+        <w:pStyle w:val="VanBan"/>
+        <w:spacing w:before="120" w:after="120" w:line="360" w:lineRule="auto"/>
+      </w:pPr>
+      <w:r>
+        <w:t>(4</w:t>
+      </w:r>
+      <w:r>
+        <w:t>) Hệ thống kiểm tra thông tin, nếu dữ liệu hợp lệ sẽ được lưu vào Cơ sở dữ liệu</w:t>
       </w:r>
       <w:r>
         <w:t>.</w:t>
+      </w:r>
+    </w:p>
+    <w:p>
+      <w:pPr>
+        <w:pStyle w:val="VanBan"/>
+        <w:spacing w:before="120" w:after="120" w:line="360" w:lineRule="auto"/>
+      </w:pPr>
+      <w:r>
+        <w:t xml:space="preserve">(5) Người dùng chọn nút Xóa ở dòng thông tin của </w:t>
+      </w:r>
+      <w:r>
+        <w:t xml:space="preserve">Tác giả </w:t>
+      </w:r>
+      <w:r>
+        <w:t xml:space="preserve">cần xóa. Hệ thống sẽ xóa thông tin của </w:t>
+      </w:r>
+      <w:r>
+        <w:t xml:space="preserve">Tác giả </w:t>
+      </w:r>
+      <w:r>
+        <w:t>đó.</w:t>
       </w:r>
     </w:p>
     <w:p>
@@ -16729,13 +17187,13 @@
         <w:t xml:space="preserve"> tin</w:t>
       </w:r>
       <w:r>
-        <w:t xml:space="preserve"> tổng quan</w:t>
-      </w:r>
-      <w:r>
-        <w:t xml:space="preserve"> được </w:t>
-      </w:r>
-      <w:r>
-        <w:t>hiển thị</w:t>
+        <w:t xml:space="preserve"> </w:t>
+      </w:r>
+      <w:r>
+        <w:t>Tác giả</w:t>
+      </w:r>
+      <w:r>
+        <w:t xml:space="preserve"> được lưu</w:t>
       </w:r>
       <w:r>
         <w:t>.</w:t>
@@ -16766,6 +17224,204 @@
         <w:spacing w:after="0" w:line="240" w:lineRule="auto"/>
         <w:rPr>
           <w:rFonts w:ascii="Times New Roman" w:hAnsi="Times New Roman"/>
+          <w:sz w:val="26"/>
+          <w:szCs w:val="26"/>
+          <w:lang w:val="nl-NL"/>
+        </w:rPr>
+      </w:pPr>
+      <w:r>
+        <w:br w:type="page"/>
+      </w:r>
+    </w:p>
+    <w:p>
+      <w:pPr>
+        <w:pStyle w:val="3"/>
+      </w:pPr>
+      <w:r>
+        <w:lastRenderedPageBreak/>
+        <w:t>Đặc tả</w:t>
+      </w:r>
+      <w:r>
+        <w:t xml:space="preserve"> use case T</w:t>
+      </w:r>
+      <w:r>
+        <w:t>hống kê mượn sách</w:t>
+      </w:r>
+    </w:p>
+    <w:p>
+      <w:pPr>
+        <w:pStyle w:val="VanBan"/>
+        <w:spacing w:before="120" w:after="120" w:line="360" w:lineRule="auto"/>
+      </w:pPr>
+      <w:r>
+        <w:t xml:space="preserve">a. </w:t>
+      </w:r>
+      <w:r>
+        <w:t xml:space="preserve">Tóm tắt: Use case này </w:t>
+      </w:r>
+      <w:r>
+        <w:t>giúp cho người dùng học sinh kiểm tra tình hình mượn và trả sách</w:t>
+      </w:r>
+      <w:r>
+        <w:t>.</w:t>
+      </w:r>
+    </w:p>
+    <w:p>
+      <w:pPr>
+        <w:pStyle w:val="VanBan"/>
+        <w:spacing w:before="120" w:after="120" w:line="360" w:lineRule="auto"/>
+      </w:pPr>
+      <w:r>
+        <w:t xml:space="preserve">b. </w:t>
+      </w:r>
+      <w:r>
+        <w:t xml:space="preserve">Actor: </w:t>
+      </w:r>
+      <w:r>
+        <w:t>User</w:t>
+      </w:r>
+    </w:p>
+    <w:p>
+      <w:pPr>
+        <w:pStyle w:val="VanBan"/>
+        <w:spacing w:before="120" w:after="120" w:line="360" w:lineRule="auto"/>
+      </w:pPr>
+      <w:r>
+        <w:t xml:space="preserve">c. </w:t>
+      </w:r>
+      <w:r>
+        <w:t>Dòng sự kiện:</w:t>
+      </w:r>
+    </w:p>
+    <w:p>
+      <w:pPr>
+        <w:pStyle w:val="VanBan"/>
+        <w:numPr>
+          <w:ilvl w:val="0"/>
+          <w:numId w:val="21"/>
+        </w:numPr>
+        <w:spacing w:before="120" w:after="120" w:line="360" w:lineRule="auto"/>
+        <w:ind w:left="0"/>
+      </w:pPr>
+      <w:r>
+        <w:rPr>
+          <w:b/>
+        </w:rPr>
+        <w:t>Dòng sự kiện chính:</w:t>
+      </w:r>
+      <w:r>
+        <w:t xml:space="preserve"> Use case này bắt đầu khi một người dùng muốn </w:t>
+      </w:r>
+      <w:r>
+        <w:t xml:space="preserve">xem tổng quan các thông tin </w:t>
+      </w:r>
+      <w:r>
+        <w:t>vuệc mượn trả sách</w:t>
+      </w:r>
+      <w:r>
+        <w:t>.</w:t>
+      </w:r>
+    </w:p>
+    <w:p>
+      <w:pPr>
+        <w:pStyle w:val="VanBan"/>
+        <w:spacing w:before="120" w:after="120" w:line="360" w:lineRule="auto"/>
+        <w:ind w:left="142"/>
+      </w:pPr>
+      <w:r>
+        <w:t xml:space="preserve">(1) Người dùng </w:t>
+      </w:r>
+      <w:r>
+        <w:t xml:space="preserve">chọn </w:t>
+      </w:r>
+      <w:r>
+        <w:t>Thông tin mượn trả sách</w:t>
+      </w:r>
+      <w:r>
+        <w:t>.</w:t>
+      </w:r>
+    </w:p>
+    <w:p>
+      <w:pPr>
+        <w:pStyle w:val="VanBan"/>
+        <w:spacing w:before="120" w:after="120" w:line="360" w:lineRule="auto"/>
+        <w:ind w:left="142"/>
+      </w:pPr>
+      <w:r>
+        <w:t xml:space="preserve">(2) Hệ thống kiểm tra thông tin, dữ liệu </w:t>
+      </w:r>
+      <w:r>
+        <w:t>hiển thị thông tin mượn trả sách của đối tượng học sinh tương ứng</w:t>
+      </w:r>
+      <w:r>
+        <w:t>.</w:t>
+      </w:r>
+    </w:p>
+    <w:p>
+      <w:pPr>
+        <w:pStyle w:val="VanBan"/>
+        <w:spacing w:before="120" w:after="120" w:line="360" w:lineRule="auto"/>
+      </w:pPr>
+      <w:r>
+        <w:t xml:space="preserve">d. </w:t>
+      </w:r>
+      <w:r>
+        <w:t>Các yêu cầu đặc biệt: Không có.</w:t>
+      </w:r>
+    </w:p>
+    <w:p>
+      <w:pPr>
+        <w:pStyle w:val="VanBan"/>
+        <w:spacing w:before="120" w:after="120" w:line="360" w:lineRule="auto"/>
+      </w:pPr>
+      <w:r>
+        <w:t xml:space="preserve">e. </w:t>
+      </w:r>
+      <w:r>
+        <w:t>Trạng thái hệ thống trước khi thực hiện use case: Không có.</w:t>
+      </w:r>
+    </w:p>
+    <w:p>
+      <w:pPr>
+        <w:pStyle w:val="VanBan"/>
+        <w:spacing w:before="120" w:after="120" w:line="360" w:lineRule="auto"/>
+      </w:pPr>
+      <w:r>
+        <w:t xml:space="preserve">f. </w:t>
+      </w:r>
+      <w:r>
+        <w:t xml:space="preserve">Trạng thái hệ thống sau khi thực hiện use case: </w:t>
+      </w:r>
+      <w:r>
+        <w:t>Xem được thông tin mượn trả sách</w:t>
+      </w:r>
+      <w:r>
+        <w:t>.</w:t>
+      </w:r>
+    </w:p>
+    <w:p>
+      <w:pPr>
+        <w:pStyle w:val="VanBan"/>
+        <w:spacing w:before="120" w:after="120" w:line="360" w:lineRule="auto"/>
+      </w:pPr>
+      <w:r>
+        <w:t xml:space="preserve">g. </w:t>
+      </w:r>
+      <w:r>
+        <w:t>Điểm mở rộng: Không có.</w:t>
+      </w:r>
+    </w:p>
+    <w:p>
+      <w:pPr>
+        <w:pStyle w:val="VanBan"/>
+        <w:spacing w:before="120" w:after="120" w:line="360" w:lineRule="auto"/>
+      </w:pPr>
+    </w:p>
+    <w:p>
+      <w:pPr>
+        <w:spacing w:after="0" w:line="240" w:lineRule="auto"/>
+        <w:rPr>
+          <w:rFonts w:ascii="Times New Roman" w:hAnsi="Times New Roman"/>
           <w:b/>
           <w:i/>
           <w:sz w:val="26"/>
@@ -16784,7 +17440,7 @@
       <w:pPr>
         <w:pStyle w:val="3"/>
       </w:pPr>
-      <w:bookmarkStart w:id="47" w:name="_Toc8629770"/>
+      <w:bookmarkStart w:id="46" w:name="_Toc8629770"/>
       <w:r>
         <w:lastRenderedPageBreak/>
         <w:t>Đặc tả</w:t>
@@ -16792,7 +17448,7 @@
       <w:r>
         <w:t xml:space="preserve"> use case Đăng Xuất</w:t>
       </w:r>
-      <w:bookmarkEnd w:id="47"/>
+      <w:bookmarkEnd w:id="46"/>
     </w:p>
     <w:p>
       <w:pPr>
@@ -16825,6 +17481,9 @@
       </w:r>
       <w:r>
         <w:t>n</w:t>
+      </w:r>
+      <w:r>
+        <w:t>, User.</w:t>
       </w:r>
     </w:p>
     <w:p>
@@ -17004,7 +17663,7 @@
           <w:lang w:val="nl-NL"/>
         </w:rPr>
         <w:sectPr>
-          <w:headerReference w:type="default" r:id="rId20"/>
+          <w:headerReference w:type="default" r:id="rId21"/>
           <w:pgSz w:w="11907" w:h="16840" w:code="9"/>
           <w:pgMar w:top="1418" w:right="1134" w:bottom="1418" w:left="1701" w:header="720" w:footer="720" w:gutter="0"/>
           <w:pgNumType w:start="1"/>
@@ -17017,13 +17676,13 @@
       <w:pPr>
         <w:pStyle w:val="11"/>
       </w:pPr>
-      <w:bookmarkStart w:id="48" w:name="_Toc8629771"/>
-      <w:bookmarkEnd w:id="28"/>
+      <w:bookmarkStart w:id="47" w:name="_Toc8629771"/>
+      <w:bookmarkEnd w:id="27"/>
       <w:r>
         <w:lastRenderedPageBreak/>
         <w:t>BIỂU ĐỒ LỚP (CLASS DIAGRAM)</w:t>
       </w:r>
-      <w:bookmarkEnd w:id="48"/>
+      <w:bookmarkEnd w:id="47"/>
     </w:p>
     <w:p>
       <w:pPr>
@@ -17055,7 +17714,7 @@
                     <pic:cNvPicPr/>
                   </pic:nvPicPr>
                   <pic:blipFill>
-                    <a:blip r:embed="rId21">
+                    <a:blip r:embed="rId22">
                       <a:extLst>
                         <a:ext uri="{28A0092B-C50C-407E-A947-70E740481C1C}">
                           <a14:useLocalDpi xmlns:a14="http://schemas.microsoft.com/office/drawing/2010/main" val="0"/>
@@ -17107,18 +17766,18 @@
         </w:numPr>
         <w:ind w:left="0"/>
         <w:sectPr>
-          <w:headerReference w:type="default" r:id="rId22"/>
+          <w:headerReference w:type="default" r:id="rId23"/>
           <w:pgSz w:w="11907" w:h="16840" w:code="9"/>
           <w:pgMar w:top="1418" w:right="1134" w:bottom="1418" w:left="1701" w:header="720" w:footer="720" w:gutter="0"/>
           <w:cols w:space="720"/>
           <w:docGrid w:linePitch="360"/>
         </w:sectPr>
       </w:pPr>
-      <w:bookmarkStart w:id="49" w:name="_Toc501942703"/>
+      <w:bookmarkStart w:id="48" w:name="_Toc501942703"/>
       <w:r>
         <w:t>Biểu đồ l</w:t>
       </w:r>
-      <w:bookmarkEnd w:id="49"/>
+      <w:bookmarkEnd w:id="48"/>
       <w:r>
         <w:t>ớ</w:t>
       </w:r>
@@ -17131,38 +17790,43 @@
         <w:pStyle w:val="1"/>
         <w:outlineLvl w:val="0"/>
       </w:pPr>
-      <w:bookmarkStart w:id="50" w:name="_Toc8629772"/>
+      <w:bookmarkStart w:id="49" w:name="_Toc8629772"/>
       <w:r>
         <w:lastRenderedPageBreak/>
         <w:t>THIẾT KẾ DATABASE</w:t>
       </w:r>
-      <w:bookmarkEnd w:id="50"/>
+      <w:bookmarkEnd w:id="49"/>
     </w:p>
     <w:p>
       <w:pPr>
         <w:pStyle w:val="2"/>
         <w:outlineLvl w:val="1"/>
       </w:pPr>
-      <w:bookmarkStart w:id="51" w:name="_Toc501942757"/>
-      <w:bookmarkStart w:id="52" w:name="_Toc8629773"/>
+      <w:bookmarkStart w:id="50" w:name="_Toc501942757"/>
+      <w:bookmarkStart w:id="51" w:name="_Toc8629773"/>
       <w:r>
         <w:t>Lược đồ quan hệ thực thể</w:t>
       </w:r>
+      <w:bookmarkEnd w:id="50"/>
       <w:bookmarkEnd w:id="51"/>
-      <w:bookmarkEnd w:id="52"/>
-    </w:p>
-    <w:p>
-      <w:pPr>
-        <w:pStyle w:val="VanBan"/>
+    </w:p>
+    <w:p>
+      <w:pPr>
+        <w:pStyle w:val="2"/>
+        <w:numPr>
+          <w:ilvl w:val="0"/>
+          <w:numId w:val="0"/>
+        </w:numPr>
+        <w:outlineLvl w:val="1"/>
       </w:pPr>
       <w:r>
         <w:rPr>
           <w:noProof/>
-          <w:lang w:val="en-US" w:eastAsia="ja-JP"/>
+          <w:lang w:eastAsia="ja-JP"/>
         </w:rPr>
         <w:drawing>
-          <wp:inline distT="0" distB="0" distL="0" distR="0" wp14:anchorId="3419BD9B" wp14:editId="3F1D7E61">
-            <wp:extent cx="5753100" cy="3790950"/>
+          <wp:inline distT="0" distB="0" distL="0" distR="0" wp14:anchorId="5B22A140" wp14:editId="45E15742">
+            <wp:extent cx="5760720" cy="4324350"/>
             <wp:effectExtent l="0" t="0" r="0" b="0"/>
             <wp:docPr id="1" name="Picture 1"/>
             <wp:cNvGraphicFramePr>
@@ -17176,7 +17840,7 @@
                     <pic:cNvPicPr/>
                   </pic:nvPicPr>
                   <pic:blipFill>
-                    <a:blip r:embed="rId23"/>
+                    <a:blip r:embed="rId24"/>
                     <a:stretch>
                       <a:fillRect/>
                     </a:stretch>
@@ -17184,7 +17848,7 @@
                   <pic:spPr>
                     <a:xfrm>
                       <a:off x="0" y="0"/>
-                      <a:ext cx="5753100" cy="3790950"/>
+                      <a:ext cx="5760720" cy="4324350"/>
                     </a:xfrm>
                     <a:prstGeom prst="rect">
                       <a:avLst/>
@@ -17202,40 +17866,56 @@
         <w:pStyle w:val="4"/>
         <w:ind w:left="0"/>
       </w:pPr>
-      <w:bookmarkStart w:id="53" w:name="_Toc501942710"/>
+      <w:bookmarkStart w:id="52" w:name="_Toc501942710"/>
       <w:r>
         <w:t>Lược đồ quan hệ thực thể</w:t>
       </w:r>
-      <w:bookmarkEnd w:id="53"/>
+      <w:bookmarkEnd w:id="52"/>
     </w:p>
     <w:p>
       <w:pPr>
         <w:pStyle w:val="VanBan"/>
       </w:pPr>
+    </w:p>
+    <w:p>
+      <w:pPr>
+        <w:spacing w:after="0" w:line="240" w:lineRule="auto"/>
+        <w:rPr>
+          <w:rFonts w:ascii="Times New Roman" w:hAnsi="Times New Roman"/>
+          <w:b/>
+          <w:sz w:val="26"/>
+          <w:szCs w:val="26"/>
+          <w:lang w:val="nl-NL"/>
+        </w:rPr>
+      </w:pPr>
+      <w:bookmarkStart w:id="53" w:name="_Toc501942758"/>
+      <w:bookmarkStart w:id="54" w:name="_Toc8629774"/>
+      <w:r>
+        <w:br w:type="page"/>
+      </w:r>
     </w:p>
     <w:p>
       <w:pPr>
         <w:pStyle w:val="2"/>
         <w:outlineLvl w:val="1"/>
       </w:pPr>
-      <w:bookmarkStart w:id="54" w:name="_Toc501942758"/>
-      <w:bookmarkStart w:id="55" w:name="_Toc8629774"/>
-      <w:r>
+      <w:r>
+        <w:lastRenderedPageBreak/>
         <w:t>Lược đồ tổng quan</w:t>
       </w:r>
+      <w:bookmarkEnd w:id="53"/>
       <w:bookmarkEnd w:id="54"/>
-      <w:bookmarkEnd w:id="55"/>
     </w:p>
     <w:p>
       <w:pPr>
         <w:pStyle w:val="5"/>
         <w:ind w:left="284"/>
       </w:pPr>
-      <w:bookmarkStart w:id="56" w:name="_Toc501942803"/>
+      <w:bookmarkStart w:id="55" w:name="_Toc501942803"/>
       <w:r>
         <w:t>Lược đồ tổng quan</w:t>
       </w:r>
-      <w:bookmarkEnd w:id="56"/>
+      <w:bookmarkEnd w:id="55"/>
     </w:p>
     <w:tbl>
       <w:tblPr>
@@ -17355,7 +18035,7 @@
                 <w:sz w:val="26"/>
                 <w:szCs w:val="26"/>
               </w:rPr>
-              <w:t>Admin</w:t>
+              <w:t>admin</w:t>
             </w:r>
           </w:p>
         </w:tc>
@@ -17427,7 +18107,7 @@
                 <w:sz w:val="26"/>
                 <w:szCs w:val="26"/>
               </w:rPr>
-              <w:t>Book</w:t>
+              <w:t>tblauthors</w:t>
             </w:r>
           </w:p>
         </w:tc>
@@ -17448,14 +18128,14 @@
                 <w:sz w:val="26"/>
                 <w:szCs w:val="26"/>
               </w:rPr>
-              <w:t xml:space="preserve">Danh sách thông tin </w:t>
+              <w:t>Danh sách thông tin</w:t>
             </w:r>
             <w:r>
               <w:rPr>
                 <w:sz w:val="26"/>
                 <w:szCs w:val="26"/>
               </w:rPr>
-              <w:t>sách</w:t>
+              <w:t xml:space="preserve"> tác giả</w:t>
             </w:r>
           </w:p>
         </w:tc>
@@ -17499,7 +18179,157 @@
                 <w:sz w:val="26"/>
                 <w:szCs w:val="26"/>
               </w:rPr>
-              <w:t>Borrowing</w:t>
+              <w:t>tblbooks</w:t>
+            </w:r>
+          </w:p>
+        </w:tc>
+        <w:tc>
+          <w:tcPr>
+            <w:tcW w:w="5856" w:type="dxa"/>
+          </w:tcPr>
+          <w:p>
+            <w:pPr>
+              <w:spacing w:line="360" w:lineRule="auto"/>
+              <w:rPr>
+                <w:sz w:val="26"/>
+                <w:szCs w:val="26"/>
+              </w:rPr>
+            </w:pPr>
+            <w:r>
+              <w:rPr>
+                <w:sz w:val="26"/>
+                <w:szCs w:val="26"/>
+              </w:rPr>
+              <w:t xml:space="preserve">Danh sách thông tin </w:t>
+            </w:r>
+            <w:r>
+              <w:rPr>
+                <w:sz w:val="26"/>
+                <w:szCs w:val="26"/>
+              </w:rPr>
+              <w:t>sách</w:t>
+            </w:r>
+          </w:p>
+        </w:tc>
+      </w:tr>
+      <w:tr>
+        <w:trPr>
+          <w:trHeight w:val="262"/>
+        </w:trPr>
+        <w:tc>
+          <w:tcPr>
+            <w:tcW w:w="679" w:type="dxa"/>
+          </w:tcPr>
+          <w:p>
+            <w:pPr>
+              <w:spacing w:line="360" w:lineRule="auto"/>
+              <w:rPr>
+                <w:sz w:val="26"/>
+                <w:szCs w:val="26"/>
+              </w:rPr>
+            </w:pPr>
+            <w:r>
+              <w:rPr>
+                <w:sz w:val="26"/>
+                <w:szCs w:val="26"/>
+              </w:rPr>
+              <w:t>4</w:t>
+            </w:r>
+          </w:p>
+        </w:tc>
+        <w:tc>
+          <w:tcPr>
+            <w:tcW w:w="2762" w:type="dxa"/>
+          </w:tcPr>
+          <w:p>
+            <w:pPr>
+              <w:spacing w:line="360" w:lineRule="auto"/>
+              <w:rPr>
+                <w:sz w:val="26"/>
+                <w:szCs w:val="26"/>
+              </w:rPr>
+            </w:pPr>
+            <w:r>
+              <w:rPr>
+                <w:sz w:val="26"/>
+                <w:szCs w:val="26"/>
+              </w:rPr>
+              <w:t>tblcategory</w:t>
+            </w:r>
+          </w:p>
+        </w:tc>
+        <w:tc>
+          <w:tcPr>
+            <w:tcW w:w="5856" w:type="dxa"/>
+          </w:tcPr>
+          <w:p>
+            <w:pPr>
+              <w:spacing w:line="360" w:lineRule="auto"/>
+              <w:rPr>
+                <w:sz w:val="26"/>
+                <w:szCs w:val="26"/>
+              </w:rPr>
+            </w:pPr>
+            <w:r>
+              <w:rPr>
+                <w:sz w:val="26"/>
+                <w:szCs w:val="26"/>
+              </w:rPr>
+              <w:t xml:space="preserve">Danh sách thông tin </w:t>
+            </w:r>
+            <w:r>
+              <w:rPr>
+                <w:sz w:val="26"/>
+                <w:szCs w:val="26"/>
+              </w:rPr>
+              <w:t>thể loại</w:t>
+            </w:r>
+          </w:p>
+        </w:tc>
+      </w:tr>
+      <w:tr>
+        <w:trPr>
+          <w:trHeight w:val="262"/>
+        </w:trPr>
+        <w:tc>
+          <w:tcPr>
+            <w:tcW w:w="679" w:type="dxa"/>
+          </w:tcPr>
+          <w:p>
+            <w:pPr>
+              <w:spacing w:line="360" w:lineRule="auto"/>
+              <w:rPr>
+                <w:sz w:val="26"/>
+                <w:szCs w:val="26"/>
+              </w:rPr>
+            </w:pPr>
+            <w:r>
+              <w:rPr>
+                <w:sz w:val="26"/>
+                <w:szCs w:val="26"/>
+              </w:rPr>
+              <w:t>5</w:t>
+            </w:r>
+          </w:p>
+        </w:tc>
+        <w:tc>
+          <w:tcPr>
+            <w:tcW w:w="2762" w:type="dxa"/>
+          </w:tcPr>
+          <w:p>
+            <w:pPr>
+              <w:spacing w:line="360" w:lineRule="auto"/>
+              <w:rPr>
+                <w:sz w:val="26"/>
+                <w:szCs w:val="26"/>
+              </w:rPr>
+            </w:pPr>
+            <w:r>
+              <w:rPr>
+                <w:sz w:val="26"/>
+                <w:szCs w:val="26"/>
+              </w:rPr>
+              <w:t>tblissuedbookdetails</w:t>
             </w:r>
           </w:p>
         </w:tc>
@@ -17553,7 +18383,7 @@
                 <w:sz w:val="26"/>
                 <w:szCs w:val="26"/>
               </w:rPr>
-              <w:t>4</w:t>
+              <w:t>6</w:t>
             </w:r>
           </w:p>
         </w:tc>
@@ -17574,14 +18404,7 @@
                 <w:sz w:val="26"/>
                 <w:szCs w:val="26"/>
               </w:rPr>
-              <w:t>S</w:t>
-            </w:r>
-            <w:r>
-              <w:rPr>
-                <w:sz w:val="26"/>
-                <w:szCs w:val="26"/>
-              </w:rPr>
-              <w:t>tudent</w:t>
+              <w:t>tblstudents</w:t>
             </w:r>
           </w:p>
         </w:tc>
@@ -17625,120 +18448,32 @@
     </w:p>
     <w:p>
       <w:pPr>
-        <w:pStyle w:val="VanBan"/>
-        <w:rPr>
-          <w:lang w:val="en-US"/>
-        </w:rPr>
-      </w:pPr>
-    </w:p>
-    <w:p>
-      <w:pPr>
-        <w:pStyle w:val="VanBan"/>
-        <w:rPr>
-          <w:lang w:val="en-US"/>
-        </w:rPr>
-      </w:pPr>
-    </w:p>
-    <w:p>
-      <w:pPr>
-        <w:pStyle w:val="VanBan"/>
-        <w:rPr>
-          <w:lang w:val="en-US"/>
-        </w:rPr>
-      </w:pPr>
-    </w:p>
-    <w:p>
-      <w:pPr>
-        <w:pStyle w:val="VanBan"/>
-        <w:rPr>
-          <w:lang w:val="en-US"/>
-        </w:rPr>
-      </w:pPr>
-    </w:p>
-    <w:p>
-      <w:pPr>
-        <w:pStyle w:val="VanBan"/>
-        <w:rPr>
-          <w:lang w:val="en-US"/>
-        </w:rPr>
-      </w:pPr>
-    </w:p>
-    <w:p>
-      <w:pPr>
-        <w:pStyle w:val="VanBan"/>
-        <w:rPr>
-          <w:lang w:val="en-US"/>
-        </w:rPr>
-      </w:pPr>
-    </w:p>
-    <w:p>
-      <w:pPr>
-        <w:pStyle w:val="VanBan"/>
-        <w:rPr>
-          <w:lang w:val="en-US"/>
-        </w:rPr>
-      </w:pPr>
-    </w:p>
-    <w:p>
-      <w:pPr>
-        <w:pStyle w:val="VanBan"/>
-        <w:rPr>
-          <w:lang w:val="en-US"/>
-        </w:rPr>
-      </w:pPr>
-    </w:p>
-    <w:p>
-      <w:pPr>
-        <w:pStyle w:val="VanBan"/>
-        <w:rPr>
-          <w:lang w:val="en-US"/>
-        </w:rPr>
-      </w:pPr>
-    </w:p>
-    <w:p>
-      <w:pPr>
-        <w:pStyle w:val="VanBan"/>
-        <w:rPr>
-          <w:lang w:val="en-US"/>
-        </w:rPr>
-      </w:pPr>
-    </w:p>
-    <w:p>
-      <w:pPr>
-        <w:pStyle w:val="VanBan"/>
-        <w:rPr>
-          <w:lang w:val="en-US"/>
-        </w:rPr>
-      </w:pPr>
-    </w:p>
-    <w:p>
-      <w:pPr>
         <w:pStyle w:val="2"/>
         <w:outlineLvl w:val="1"/>
       </w:pPr>
-      <w:bookmarkStart w:id="57" w:name="_Toc501942759"/>
-      <w:bookmarkStart w:id="58" w:name="_Toc8629775"/>
+      <w:bookmarkStart w:id="56" w:name="_Toc501942759"/>
+      <w:bookmarkStart w:id="57" w:name="_Toc8629775"/>
       <w:r>
         <w:t>Lược đồ chi tiết</w:t>
       </w:r>
+      <w:bookmarkEnd w:id="56"/>
       <w:bookmarkEnd w:id="57"/>
-      <w:bookmarkEnd w:id="58"/>
     </w:p>
     <w:p>
       <w:pPr>
         <w:pStyle w:val="3"/>
         <w:outlineLvl w:val="2"/>
       </w:pPr>
-      <w:bookmarkStart w:id="59" w:name="_Toc501942760"/>
-      <w:bookmarkStart w:id="60" w:name="_Toc8629776"/>
+      <w:bookmarkStart w:id="58" w:name="_Toc501942760"/>
+      <w:bookmarkStart w:id="59" w:name="_Toc8629776"/>
       <w:r>
         <w:t xml:space="preserve">Bảng chứa thông tin </w:t>
       </w:r>
+      <w:bookmarkEnd w:id="58"/>
+      <w:r>
+        <w:t>Admin</w:t>
+      </w:r>
       <w:bookmarkEnd w:id="59"/>
-      <w:r>
-        <w:t>Admin</w:t>
-      </w:r>
-      <w:bookmarkEnd w:id="60"/>
     </w:p>
     <w:tbl>
       <w:tblPr>
@@ -18029,7 +18764,7 @@
                 <w:szCs w:val="26"/>
                 <w:shd w:val="clear" w:color="auto" w:fill="FFFFFF"/>
               </w:rPr>
-              <w:t>admin_id</w:t>
+              <w:t>id</w:t>
             </w:r>
           </w:p>
         </w:tc>
@@ -18089,6 +18824,14 @@
                 <w:szCs w:val="26"/>
               </w:rPr>
             </w:pPr>
+            <w:r>
+              <w:rPr>
+                <w:rFonts w:ascii="Times New Roman" w:hAnsi="Times New Roman"/>
+                <w:sz w:val="26"/>
+                <w:szCs w:val="26"/>
+              </w:rPr>
+              <w:t>11</w:t>
+            </w:r>
           </w:p>
         </w:tc>
         <w:tc>
@@ -18186,7 +18929,7 @@
                 <w:sz w:val="26"/>
                 <w:szCs w:val="26"/>
               </w:rPr>
-              <w:t>Username</w:t>
+              <w:t>Fullname</w:t>
             </w:r>
           </w:p>
         </w:tc>
@@ -18252,7 +18995,7 @@
                 <w:sz w:val="26"/>
                 <w:szCs w:val="26"/>
               </w:rPr>
-              <w:t>24</w:t>
+              <w:t>100</w:t>
             </w:r>
           </w:p>
         </w:tc>
@@ -18282,7 +19025,23 @@
                 <w:sz w:val="26"/>
                 <w:szCs w:val="26"/>
               </w:rPr>
-              <w:t>Lưu tên tài khoản.</w:t>
+              <w:t xml:space="preserve">Lưu tên </w:t>
+            </w:r>
+            <w:r>
+              <w:rPr>
+                <w:rFonts w:ascii="Times New Roman" w:hAnsi="Times New Roman"/>
+                <w:sz w:val="26"/>
+                <w:szCs w:val="26"/>
+              </w:rPr>
+              <w:t>chủ tài khoản</w:t>
+            </w:r>
+            <w:r>
+              <w:rPr>
+                <w:rFonts w:ascii="Times New Roman" w:hAnsi="Times New Roman"/>
+                <w:sz w:val="26"/>
+                <w:szCs w:val="26"/>
+              </w:rPr>
+              <w:t>.</w:t>
             </w:r>
           </w:p>
         </w:tc>
@@ -18351,7 +19110,7 @@
                 <w:sz w:val="26"/>
                 <w:szCs w:val="26"/>
               </w:rPr>
-              <w:t>Password</w:t>
+              <w:t>adminEmail</w:t>
             </w:r>
           </w:p>
         </w:tc>
@@ -18417,7 +19176,23 @@
                 <w:sz w:val="26"/>
                 <w:szCs w:val="26"/>
               </w:rPr>
-              <w:t>12</w:t>
+              <w:t>1</w:t>
+            </w:r>
+            <w:r>
+              <w:rPr>
+                <w:rFonts w:ascii="Times New Roman" w:hAnsi="Times New Roman"/>
+                <w:sz w:val="26"/>
+                <w:szCs w:val="26"/>
+              </w:rPr>
+              <w:t>2</w:t>
+            </w:r>
+            <w:r>
+              <w:rPr>
+                <w:rFonts w:ascii="Times New Roman" w:hAnsi="Times New Roman"/>
+                <w:sz w:val="26"/>
+                <w:szCs w:val="26"/>
+              </w:rPr>
+              <w:t>0</w:t>
             </w:r>
           </w:p>
         </w:tc>
@@ -18447,15 +19222,7 @@
                 <w:sz w:val="26"/>
                 <w:szCs w:val="26"/>
               </w:rPr>
-              <w:t>Mật khẩu</w:t>
-            </w:r>
-            <w:r>
-              <w:rPr>
-                <w:rFonts w:ascii="Times New Roman" w:hAnsi="Times New Roman"/>
-                <w:sz w:val="26"/>
-                <w:szCs w:val="26"/>
-              </w:rPr>
-              <w:t>.</w:t>
+              <w:t xml:space="preserve">Email </w:t>
             </w:r>
           </w:p>
         </w:tc>
@@ -18526,18 +19293,7 @@
                 <w:szCs w:val="26"/>
                 <w:shd w:val="clear" w:color="auto" w:fill="FFFFFF"/>
               </w:rPr>
-              <w:t>F</w:t>
-            </w:r>
-            <w:r>
-              <w:rPr>
-                <w:rFonts w:ascii="Times New Roman" w:hAnsi="Times New Roman"/>
-                <w:bCs/>
-                <w:color w:val="000000"/>
-                <w:sz w:val="26"/>
-                <w:szCs w:val="26"/>
-                <w:shd w:val="clear" w:color="auto" w:fill="FFFFFF"/>
-              </w:rPr>
-              <w:t>irstname</w:t>
+              <w:t>UserName</w:t>
             </w:r>
           </w:p>
         </w:tc>
@@ -18600,7 +19356,7 @@
                 <w:sz w:val="26"/>
                 <w:szCs w:val="26"/>
               </w:rPr>
-              <w:t>30</w:t>
+              <w:t>100</w:t>
             </w:r>
           </w:p>
         </w:tc>
@@ -18633,15 +19389,12 @@
               <w:t xml:space="preserve">Lưu </w:t>
             </w:r>
             <w:r>
-              <w:t>t</w:t>
-            </w:r>
-            <w:r>
-              <w:rPr>
-                <w:rFonts w:ascii="Times New Roman" w:hAnsi="Times New Roman"/>
-                <w:sz w:val="26"/>
-                <w:szCs w:val="26"/>
-              </w:rPr>
-              <w:t>ên đầu tiên</w:t>
+              <w:rPr>
+                <w:rFonts w:ascii="Times New Roman" w:hAnsi="Times New Roman"/>
+                <w:sz w:val="26"/>
+                <w:szCs w:val="26"/>
+              </w:rPr>
+              <w:t>tên tài khoản</w:t>
             </w:r>
           </w:p>
         </w:tc>
@@ -18715,18 +19468,7 @@
                 <w:szCs w:val="26"/>
                 <w:shd w:val="clear" w:color="auto" w:fill="FFFFFF"/>
               </w:rPr>
-              <w:t>M</w:t>
-            </w:r>
-            <w:r>
-              <w:rPr>
-                <w:rFonts w:ascii="Times New Roman" w:hAnsi="Times New Roman"/>
-                <w:bCs/>
-                <w:color w:val="000000"/>
-                <w:sz w:val="26"/>
-                <w:szCs w:val="26"/>
-                <w:shd w:val="clear" w:color="auto" w:fill="FFFFFF"/>
-              </w:rPr>
-              <w:t>iddlename</w:t>
+              <w:t>Password</w:t>
             </w:r>
           </w:p>
         </w:tc>
@@ -18789,7 +19531,7 @@
                 <w:sz w:val="26"/>
                 <w:szCs w:val="26"/>
               </w:rPr>
-              <w:t>30</w:t>
+              <w:t>100</w:t>
             </w:r>
           </w:p>
         </w:tc>
@@ -18822,15 +19564,12 @@
               <w:t xml:space="preserve">Lưu </w:t>
             </w:r>
             <w:r>
-              <w:t>t</w:t>
-            </w:r>
-            <w:r>
-              <w:rPr>
-                <w:rFonts w:ascii="Times New Roman" w:hAnsi="Times New Roman"/>
-                <w:sz w:val="26"/>
-                <w:szCs w:val="26"/>
-              </w:rPr>
-              <w:t>ên đệm</w:t>
+              <w:rPr>
+                <w:rFonts w:ascii="Times New Roman" w:hAnsi="Times New Roman"/>
+                <w:sz w:val="26"/>
+                <w:szCs w:val="26"/>
+              </w:rPr>
+              <w:t>mật khẩu</w:t>
             </w:r>
           </w:p>
         </w:tc>
@@ -18904,18 +19643,7 @@
                 <w:szCs w:val="26"/>
                 <w:shd w:val="clear" w:color="auto" w:fill="FFFFFF"/>
               </w:rPr>
-              <w:t>L</w:t>
-            </w:r>
-            <w:r>
-              <w:rPr>
-                <w:rFonts w:ascii="Times New Roman" w:hAnsi="Times New Roman"/>
-                <w:bCs/>
-                <w:color w:val="000000"/>
-                <w:sz w:val="26"/>
-                <w:szCs w:val="26"/>
-                <w:shd w:val="clear" w:color="auto" w:fill="FFFFFF"/>
-              </w:rPr>
-              <w:t>astname</w:t>
+              <w:t>updationDate</w:t>
             </w:r>
           </w:p>
         </w:tc>
@@ -18946,7 +19674,7 @@
                 <w:sz w:val="26"/>
                 <w:szCs w:val="26"/>
               </w:rPr>
-              <w:t>varchar</w:t>
+              <w:t>timestamp</w:t>
             </w:r>
           </w:p>
         </w:tc>
@@ -18972,14 +19700,6 @@
                 <w:szCs w:val="26"/>
               </w:rPr>
             </w:pPr>
-            <w:r>
-              <w:rPr>
-                <w:rFonts w:ascii="Times New Roman" w:hAnsi="Times New Roman"/>
-                <w:sz w:val="26"/>
-                <w:szCs w:val="26"/>
-              </w:rPr>
-              <w:t>30</w:t>
-            </w:r>
           </w:p>
         </w:tc>
         <w:tc>
@@ -19008,8 +19728,10 @@
                 <w:sz w:val="26"/>
                 <w:szCs w:val="26"/>
               </w:rPr>
-              <w:t>Lưu họ</w:t>
+              <w:t xml:space="preserve">Ngày </w:t>
             </w:r>
+            <w:bookmarkStart w:id="60" w:name="_GoBack"/>
+            <w:bookmarkEnd w:id="60"/>
           </w:p>
         </w:tc>
       </w:tr>
@@ -23256,7 +23978,7 @@
       <w:pPr>
         <w:pStyle w:val="VanBan"/>
         <w:sectPr>
-          <w:headerReference w:type="default" r:id="rId24"/>
+          <w:headerReference w:type="default" r:id="rId25"/>
           <w:pgSz w:w="11907" w:h="16840" w:code="9"/>
           <w:pgMar w:top="1418" w:right="1134" w:bottom="1418" w:left="1701" w:header="720" w:footer="720" w:gutter="0"/>
           <w:cols w:space="720"/>
@@ -23326,102 +24048,6 @@
             <wp:extent cx="5760720" cy="3239135"/>
             <wp:effectExtent l="0" t="0" r="0" b="0"/>
             <wp:docPr id="44" name="Picture 44"/>
-            <wp:cNvGraphicFramePr>
-              <a:graphicFrameLocks xmlns:a="http://schemas.openxmlformats.org/drawingml/2006/main" noChangeAspect="1"/>
-            </wp:cNvGraphicFramePr>
-            <a:graphic xmlns:a="http://schemas.openxmlformats.org/drawingml/2006/main">
-              <a:graphicData uri="http://schemas.openxmlformats.org/drawingml/2006/picture">
-                <pic:pic xmlns:pic="http://schemas.openxmlformats.org/drawingml/2006/picture">
-                  <pic:nvPicPr>
-                    <pic:cNvPr id="1" name=""/>
-                    <pic:cNvPicPr/>
-                  </pic:nvPicPr>
-                  <pic:blipFill>
-                    <a:blip r:embed="rId25"/>
-                    <a:stretch>
-                      <a:fillRect/>
-                    </a:stretch>
-                  </pic:blipFill>
-                  <pic:spPr>
-                    <a:xfrm>
-                      <a:off x="0" y="0"/>
-                      <a:ext cx="5760720" cy="3239135"/>
-                    </a:xfrm>
-                    <a:prstGeom prst="rect">
-                      <a:avLst/>
-                    </a:prstGeom>
-                  </pic:spPr>
-                </pic:pic>
-              </a:graphicData>
-            </a:graphic>
-          </wp:inline>
-        </w:drawing>
-      </w:r>
-    </w:p>
-    <w:p>
-      <w:pPr>
-        <w:pStyle w:val="4"/>
-        <w:numPr>
-          <w:ilvl w:val="3"/>
-          <w:numId w:val="60"/>
-        </w:numPr>
-        <w:ind w:left="0"/>
-      </w:pPr>
-      <w:bookmarkStart w:id="78" w:name="_Toc501942711"/>
-      <w:r>
-        <w:t xml:space="preserve">Giao diện trang </w:t>
-      </w:r>
-      <w:bookmarkEnd w:id="78"/>
-      <w:r>
-        <w:t>chủ</w:t>
-      </w:r>
-    </w:p>
-    <w:p>
-      <w:pPr>
-        <w:pStyle w:val="VanBan"/>
-      </w:pPr>
-    </w:p>
-    <w:p>
-      <w:pPr>
-        <w:pStyle w:val="VanBan"/>
-      </w:pPr>
-    </w:p>
-    <w:p>
-      <w:pPr>
-        <w:pStyle w:val="3"/>
-      </w:pPr>
-      <w:bookmarkStart w:id="79" w:name="_Toc501942769"/>
-      <w:bookmarkStart w:id="80" w:name="_Toc8629783"/>
-      <w:r>
-        <w:t xml:space="preserve">Trang </w:t>
-      </w:r>
-      <w:r>
-        <w:t>information</w:t>
-      </w:r>
-      <w:r>
-        <w:t>.</w:t>
-      </w:r>
-      <w:bookmarkEnd w:id="79"/>
-      <w:r>
-        <w:t>php</w:t>
-      </w:r>
-      <w:bookmarkEnd w:id="80"/>
-    </w:p>
-    <w:p>
-      <w:pPr>
-        <w:pStyle w:val="VanBan"/>
-        <w:jc w:val="center"/>
-      </w:pPr>
-      <w:r>
-        <w:rPr>
-          <w:noProof/>
-          <w:lang w:val="en-US" w:eastAsia="ja-JP"/>
-        </w:rPr>
-        <w:drawing>
-          <wp:inline distT="0" distB="0" distL="0" distR="0" wp14:anchorId="3F9CACA4" wp14:editId="7897DAF4">
-            <wp:extent cx="5760720" cy="3239135"/>
-            <wp:effectExtent l="0" t="0" r="0" b="0"/>
-            <wp:docPr id="45" name="Picture 45"/>
             <wp:cNvGraphicFramePr>
               <a:graphicFrameLocks xmlns:a="http://schemas.openxmlformats.org/drawingml/2006/main" noChangeAspect="1"/>
             </wp:cNvGraphicFramePr>
@@ -23457,54 +24083,51 @@
     <w:p>
       <w:pPr>
         <w:pStyle w:val="4"/>
+        <w:numPr>
+          <w:ilvl w:val="3"/>
+          <w:numId w:val="60"/>
+        </w:numPr>
         <w:ind w:left="0"/>
       </w:pPr>
-      <w:bookmarkStart w:id="81" w:name="_Toc501942712"/>
-      <w:r>
-        <w:t>Giao diện tr</w:t>
-      </w:r>
-      <w:bookmarkEnd w:id="81"/>
-      <w:r>
-        <w:t>ang thông tin thư viện</w:t>
-      </w:r>
-    </w:p>
-    <w:p>
-      <w:pPr>
-        <w:spacing w:after="0" w:line="240" w:lineRule="auto"/>
-        <w:rPr>
-          <w:rFonts w:ascii="Times New Roman" w:hAnsi="Times New Roman"/>
-          <w:b/>
-          <w:i/>
-          <w:sz w:val="26"/>
-          <w:szCs w:val="26"/>
-          <w:lang w:val="nl-NL"/>
-        </w:rPr>
-      </w:pPr>
-      <w:bookmarkStart w:id="82" w:name="_Toc501942770"/>
-      <w:r>
-        <w:br w:type="page"/>
-      </w:r>
+      <w:bookmarkStart w:id="78" w:name="_Toc501942711"/>
+      <w:r>
+        <w:t xml:space="preserve">Giao diện trang </w:t>
+      </w:r>
+      <w:bookmarkEnd w:id="78"/>
+      <w:r>
+        <w:t>chủ</w:t>
+      </w:r>
+    </w:p>
+    <w:p>
+      <w:pPr>
+        <w:pStyle w:val="VanBan"/>
+      </w:pPr>
+    </w:p>
+    <w:p>
+      <w:pPr>
+        <w:pStyle w:val="VanBan"/>
+      </w:pPr>
     </w:p>
     <w:p>
       <w:pPr>
         <w:pStyle w:val="3"/>
       </w:pPr>
-      <w:bookmarkStart w:id="83" w:name="_Toc8629784"/>
-      <w:r>
-        <w:lastRenderedPageBreak/>
+      <w:bookmarkStart w:id="79" w:name="_Toc501942769"/>
+      <w:bookmarkStart w:id="80" w:name="_Toc8629783"/>
+      <w:r>
         <w:t xml:space="preserve">Trang </w:t>
       </w:r>
       <w:r>
-        <w:t>analysis</w:t>
+        <w:t>information</w:t>
       </w:r>
       <w:r>
         <w:t>.</w:t>
       </w:r>
-      <w:bookmarkEnd w:id="82"/>
+      <w:bookmarkEnd w:id="79"/>
       <w:r>
         <w:t>php</w:t>
       </w:r>
-      <w:bookmarkEnd w:id="83"/>
+      <w:bookmarkEnd w:id="80"/>
     </w:p>
     <w:p>
       <w:pPr>
@@ -23517,10 +24140,10 @@
           <w:lang w:val="en-US" w:eastAsia="ja-JP"/>
         </w:rPr>
         <w:drawing>
-          <wp:inline distT="0" distB="0" distL="0" distR="0" wp14:anchorId="74B7B880" wp14:editId="472DFC10">
+          <wp:inline distT="0" distB="0" distL="0" distR="0" wp14:anchorId="3F9CACA4" wp14:editId="7897DAF4">
             <wp:extent cx="5760720" cy="3239135"/>
             <wp:effectExtent l="0" t="0" r="0" b="0"/>
-            <wp:docPr id="46" name="Picture 46"/>
+            <wp:docPr id="45" name="Picture 45"/>
             <wp:cNvGraphicFramePr>
               <a:graphicFrameLocks xmlns:a="http://schemas.openxmlformats.org/drawingml/2006/main" noChangeAspect="1"/>
             </wp:cNvGraphicFramePr>
@@ -23558,13 +24181,13 @@
         <w:pStyle w:val="4"/>
         <w:ind w:left="0"/>
       </w:pPr>
-      <w:bookmarkStart w:id="84" w:name="_Toc501942713"/>
-      <w:r>
-        <w:t xml:space="preserve">Giao diện trang </w:t>
-      </w:r>
-      <w:bookmarkEnd w:id="84"/>
-      <w:r>
-        <w:t>thống kê</w:t>
+      <w:bookmarkStart w:id="81" w:name="_Toc501942712"/>
+      <w:r>
+        <w:t>Giao diện tr</w:t>
+      </w:r>
+      <w:bookmarkEnd w:id="81"/>
+      <w:r>
+        <w:t>ang thông tin thư viện</w:t>
       </w:r>
     </w:p>
     <w:p>
@@ -23579,10 +24202,8 @@
           <w:lang w:val="nl-NL"/>
         </w:rPr>
       </w:pPr>
-      <w:r>
-        <w:rPr>
-          <w:rFonts w:ascii="Times New Roman" w:hAnsi="Times New Roman"/>
-        </w:rPr>
+      <w:bookmarkStart w:id="82" w:name="_Toc501942770"/>
+      <w:r>
         <w:br w:type="page"/>
       </w:r>
     </w:p>
@@ -23590,23 +24211,22 @@
       <w:pPr>
         <w:pStyle w:val="3"/>
       </w:pPr>
-      <w:bookmarkStart w:id="85" w:name="_Toc501942771"/>
-      <w:bookmarkStart w:id="86" w:name="_Toc8629785"/>
+      <w:bookmarkStart w:id="83" w:name="_Toc8629784"/>
       <w:r>
         <w:lastRenderedPageBreak/>
         <w:t xml:space="preserve">Trang </w:t>
       </w:r>
       <w:r>
-        <w:t>admin</w:t>
+        <w:t>analysis</w:t>
       </w:r>
       <w:r>
         <w:t>.</w:t>
       </w:r>
-      <w:bookmarkEnd w:id="85"/>
+      <w:bookmarkEnd w:id="82"/>
       <w:r>
         <w:t>php</w:t>
       </w:r>
-      <w:bookmarkEnd w:id="86"/>
+      <w:bookmarkEnd w:id="83"/>
     </w:p>
     <w:p>
       <w:pPr>
@@ -23619,10 +24239,10 @@
           <w:lang w:val="en-US" w:eastAsia="ja-JP"/>
         </w:rPr>
         <w:drawing>
-          <wp:inline distT="0" distB="0" distL="0" distR="0" wp14:anchorId="4A2BCB80" wp14:editId="0D2AD79A">
+          <wp:inline distT="0" distB="0" distL="0" distR="0" wp14:anchorId="74B7B880" wp14:editId="472DFC10">
             <wp:extent cx="5760720" cy="3239135"/>
             <wp:effectExtent l="0" t="0" r="0" b="0"/>
-            <wp:docPr id="47" name="Picture 47"/>
+            <wp:docPr id="46" name="Picture 46"/>
             <wp:cNvGraphicFramePr>
               <a:graphicFrameLocks xmlns:a="http://schemas.openxmlformats.org/drawingml/2006/main" noChangeAspect="1"/>
             </wp:cNvGraphicFramePr>
@@ -23660,29 +24280,55 @@
         <w:pStyle w:val="4"/>
         <w:ind w:left="0"/>
       </w:pPr>
-      <w:bookmarkStart w:id="87" w:name="_Toc501942714"/>
-      <w:r>
-        <w:t>Giao diện tran</w:t>
-      </w:r>
-      <w:bookmarkEnd w:id="87"/>
-      <w:r>
-        <w:t>g quản lý người dùng</w:t>
+      <w:bookmarkStart w:id="84" w:name="_Toc501942713"/>
+      <w:r>
+        <w:t xml:space="preserve">Giao diện trang </w:t>
+      </w:r>
+      <w:bookmarkEnd w:id="84"/>
+      <w:r>
+        <w:t>thống kê</w:t>
+      </w:r>
+    </w:p>
+    <w:p>
+      <w:pPr>
+        <w:spacing w:after="0" w:line="240" w:lineRule="auto"/>
+        <w:rPr>
+          <w:rFonts w:ascii="Times New Roman" w:hAnsi="Times New Roman"/>
+          <w:b/>
+          <w:i/>
+          <w:sz w:val="26"/>
+          <w:szCs w:val="26"/>
+          <w:lang w:val="nl-NL"/>
+        </w:rPr>
+      </w:pPr>
+      <w:r>
+        <w:rPr>
+          <w:rFonts w:ascii="Times New Roman" w:hAnsi="Times New Roman"/>
+        </w:rPr>
+        <w:br w:type="page"/>
       </w:r>
     </w:p>
     <w:p>
       <w:pPr>
         <w:pStyle w:val="3"/>
       </w:pPr>
-      <w:bookmarkStart w:id="88" w:name="_Toc501942772"/>
-      <w:bookmarkStart w:id="89" w:name="_Toc8629786"/>
-      <w:r>
+      <w:bookmarkStart w:id="85" w:name="_Toc501942771"/>
+      <w:bookmarkStart w:id="86" w:name="_Toc8629785"/>
+      <w:r>
+        <w:lastRenderedPageBreak/>
         <w:t xml:space="preserve">Trang </w:t>
       </w:r>
-      <w:bookmarkEnd w:id="88"/>
-      <w:r>
-        <w:t>student.php</w:t>
-      </w:r>
-      <w:bookmarkEnd w:id="89"/>
+      <w:r>
+        <w:t>admin</w:t>
+      </w:r>
+      <w:r>
+        <w:t>.</w:t>
+      </w:r>
+      <w:bookmarkEnd w:id="85"/>
+      <w:r>
+        <w:t>php</w:t>
+      </w:r>
+      <w:bookmarkEnd w:id="86"/>
     </w:p>
     <w:p>
       <w:pPr>
@@ -23695,10 +24341,10 @@
           <w:lang w:val="en-US" w:eastAsia="ja-JP"/>
         </w:rPr>
         <w:drawing>
-          <wp:inline distT="0" distB="0" distL="0" distR="0" wp14:anchorId="3F9DEA37" wp14:editId="282F0D75">
+          <wp:inline distT="0" distB="0" distL="0" distR="0" wp14:anchorId="4A2BCB80" wp14:editId="0D2AD79A">
             <wp:extent cx="5760720" cy="3239135"/>
             <wp:effectExtent l="0" t="0" r="0" b="0"/>
-            <wp:docPr id="48" name="Picture 48"/>
+            <wp:docPr id="47" name="Picture 47"/>
             <wp:cNvGraphicFramePr>
               <a:graphicFrameLocks xmlns:a="http://schemas.openxmlformats.org/drawingml/2006/main" noChangeAspect="1"/>
             </wp:cNvGraphicFramePr>
@@ -23736,49 +24382,29 @@
         <w:pStyle w:val="4"/>
         <w:ind w:left="0"/>
       </w:pPr>
-      <w:bookmarkStart w:id="90" w:name="_Toc501942715"/>
-      <w:r>
-        <w:t>Giao diện t</w:t>
-      </w:r>
-      <w:bookmarkEnd w:id="90"/>
-      <w:r>
-        <w:t>rang quản lý học sinh</w:t>
-      </w:r>
-    </w:p>
-    <w:p>
-      <w:pPr>
-        <w:spacing w:after="0" w:line="240" w:lineRule="auto"/>
-        <w:rPr>
-          <w:rFonts w:ascii="Times New Roman" w:hAnsi="Times New Roman"/>
-          <w:b/>
-          <w:i/>
-          <w:sz w:val="26"/>
-          <w:szCs w:val="26"/>
-          <w:lang w:val="nl-NL"/>
-        </w:rPr>
-      </w:pPr>
-      <w:r>
-        <w:rPr>
-          <w:rFonts w:ascii="Times New Roman" w:hAnsi="Times New Roman"/>
-        </w:rPr>
-        <w:br w:type="page"/>
+      <w:bookmarkStart w:id="87" w:name="_Toc501942714"/>
+      <w:r>
+        <w:t>Giao diện tran</w:t>
+      </w:r>
+      <w:bookmarkEnd w:id="87"/>
+      <w:r>
+        <w:t>g quản lý người dùng</w:t>
       </w:r>
     </w:p>
     <w:p>
       <w:pPr>
         <w:pStyle w:val="3"/>
       </w:pPr>
-      <w:bookmarkStart w:id="91" w:name="_Toc501942773"/>
-      <w:bookmarkStart w:id="92" w:name="_Toc8629787"/>
-      <w:r>
-        <w:lastRenderedPageBreak/>
+      <w:bookmarkStart w:id="88" w:name="_Toc501942772"/>
+      <w:bookmarkStart w:id="89" w:name="_Toc8629786"/>
+      <w:r>
         <w:t xml:space="preserve">Trang </w:t>
       </w:r>
-      <w:bookmarkEnd w:id="91"/>
-      <w:r>
-        <w:t>book.php</w:t>
-      </w:r>
-      <w:bookmarkEnd w:id="92"/>
+      <w:bookmarkEnd w:id="88"/>
+      <w:r>
+        <w:t>student.php</w:t>
+      </w:r>
+      <w:bookmarkEnd w:id="89"/>
     </w:p>
     <w:p>
       <w:pPr>
@@ -23791,10 +24417,10 @@
           <w:lang w:val="en-US" w:eastAsia="ja-JP"/>
         </w:rPr>
         <w:drawing>
-          <wp:inline distT="0" distB="0" distL="0" distR="0" wp14:anchorId="3024144D" wp14:editId="732B9CCB">
+          <wp:inline distT="0" distB="0" distL="0" distR="0" wp14:anchorId="3F9DEA37" wp14:editId="282F0D75">
             <wp:extent cx="5760720" cy="3239135"/>
             <wp:effectExtent l="0" t="0" r="0" b="0"/>
-            <wp:docPr id="49" name="Picture 49"/>
+            <wp:docPr id="48" name="Picture 48"/>
             <wp:cNvGraphicFramePr>
               <a:graphicFrameLocks xmlns:a="http://schemas.openxmlformats.org/drawingml/2006/main" noChangeAspect="1"/>
             </wp:cNvGraphicFramePr>
@@ -23832,13 +24458,13 @@
         <w:pStyle w:val="4"/>
         <w:ind w:left="0"/>
       </w:pPr>
-      <w:bookmarkStart w:id="93" w:name="_Toc501942716"/>
-      <w:r>
-        <w:t xml:space="preserve">Giao diện trang </w:t>
-      </w:r>
-      <w:bookmarkEnd w:id="93"/>
-      <w:r>
-        <w:t>quản lý sách</w:t>
+      <w:bookmarkStart w:id="90" w:name="_Toc501942715"/>
+      <w:r>
+        <w:t>Giao diện t</w:t>
+      </w:r>
+      <w:bookmarkEnd w:id="90"/>
+      <w:r>
+        <w:t>rang quản lý học sinh</w:t>
       </w:r>
     </w:p>
     <w:p>
@@ -23864,17 +24490,17 @@
       <w:pPr>
         <w:pStyle w:val="3"/>
       </w:pPr>
-      <w:bookmarkStart w:id="94" w:name="_Toc501942774"/>
-      <w:bookmarkStart w:id="95" w:name="_Toc8629788"/>
+      <w:bookmarkStart w:id="91" w:name="_Toc501942773"/>
+      <w:bookmarkStart w:id="92" w:name="_Toc8629787"/>
       <w:r>
         <w:lastRenderedPageBreak/>
         <w:t xml:space="preserve">Trang </w:t>
       </w:r>
-      <w:bookmarkEnd w:id="94"/>
-      <w:r>
-        <w:t>borrowing.php</w:t>
-      </w:r>
-      <w:bookmarkEnd w:id="95"/>
+      <w:bookmarkEnd w:id="91"/>
+      <w:r>
+        <w:t>book.php</w:t>
+      </w:r>
+      <w:bookmarkEnd w:id="92"/>
     </w:p>
     <w:p>
       <w:pPr>
@@ -23887,10 +24513,10 @@
           <w:lang w:val="en-US" w:eastAsia="ja-JP"/>
         </w:rPr>
         <w:drawing>
-          <wp:inline distT="0" distB="0" distL="0" distR="0" wp14:anchorId="6B2B1B3E" wp14:editId="6FC11155">
+          <wp:inline distT="0" distB="0" distL="0" distR="0" wp14:anchorId="3024144D" wp14:editId="732B9CCB">
             <wp:extent cx="5760720" cy="3239135"/>
             <wp:effectExtent l="0" t="0" r="0" b="0"/>
-            <wp:docPr id="50" name="Picture 50"/>
+            <wp:docPr id="49" name="Picture 49"/>
             <wp:cNvGraphicFramePr>
               <a:graphicFrameLocks xmlns:a="http://schemas.openxmlformats.org/drawingml/2006/main" noChangeAspect="1"/>
             </wp:cNvGraphicFramePr>
@@ -23928,29 +24554,49 @@
         <w:pStyle w:val="4"/>
         <w:ind w:left="0"/>
       </w:pPr>
-      <w:bookmarkStart w:id="96" w:name="_Toc501942717"/>
-      <w:r>
-        <w:t xml:space="preserve">Giao diện </w:t>
-      </w:r>
-      <w:bookmarkEnd w:id="96"/>
-      <w:r>
-        <w:t>trang quản lý mượn sách</w:t>
+      <w:bookmarkStart w:id="93" w:name="_Toc501942716"/>
+      <w:r>
+        <w:t xml:space="preserve">Giao diện trang </w:t>
+      </w:r>
+      <w:bookmarkEnd w:id="93"/>
+      <w:r>
+        <w:t>quản lý sách</w:t>
+      </w:r>
+    </w:p>
+    <w:p>
+      <w:pPr>
+        <w:spacing w:after="0" w:line="240" w:lineRule="auto"/>
+        <w:rPr>
+          <w:rFonts w:ascii="Times New Roman" w:hAnsi="Times New Roman"/>
+          <w:b/>
+          <w:i/>
+          <w:sz w:val="26"/>
+          <w:szCs w:val="26"/>
+          <w:lang w:val="nl-NL"/>
+        </w:rPr>
+      </w:pPr>
+      <w:r>
+        <w:rPr>
+          <w:rFonts w:ascii="Times New Roman" w:hAnsi="Times New Roman"/>
+        </w:rPr>
+        <w:br w:type="page"/>
       </w:r>
     </w:p>
     <w:p>
       <w:pPr>
         <w:pStyle w:val="3"/>
       </w:pPr>
-      <w:bookmarkStart w:id="97" w:name="_Toc501942775"/>
-      <w:bookmarkStart w:id="98" w:name="_Toc8629789"/>
-      <w:r>
+      <w:bookmarkStart w:id="94" w:name="_Toc501942774"/>
+      <w:bookmarkStart w:id="95" w:name="_Toc8629788"/>
+      <w:r>
+        <w:lastRenderedPageBreak/>
         <w:t xml:space="preserve">Trang </w:t>
       </w:r>
-      <w:bookmarkEnd w:id="97"/>
-      <w:r>
-        <w:t>returning.php</w:t>
-      </w:r>
-      <w:bookmarkEnd w:id="98"/>
+      <w:bookmarkEnd w:id="94"/>
+      <w:r>
+        <w:t>borrowing.php</w:t>
+      </w:r>
+      <w:bookmarkEnd w:id="95"/>
     </w:p>
     <w:p>
       <w:pPr>
@@ -23963,10 +24609,10 @@
           <w:lang w:val="en-US" w:eastAsia="ja-JP"/>
         </w:rPr>
         <w:drawing>
-          <wp:inline distT="0" distB="0" distL="0" distR="0" wp14:anchorId="5CC2D4CD" wp14:editId="396A9E1B">
+          <wp:inline distT="0" distB="0" distL="0" distR="0" wp14:anchorId="6B2B1B3E" wp14:editId="6FC11155">
             <wp:extent cx="5760720" cy="3239135"/>
             <wp:effectExtent l="0" t="0" r="0" b="0"/>
-            <wp:docPr id="51" name="Picture 51"/>
+            <wp:docPr id="50" name="Picture 50"/>
             <wp:cNvGraphicFramePr>
               <a:graphicFrameLocks xmlns:a="http://schemas.openxmlformats.org/drawingml/2006/main" noChangeAspect="1"/>
             </wp:cNvGraphicFramePr>
@@ -24004,33 +24650,29 @@
         <w:pStyle w:val="4"/>
         <w:ind w:left="0"/>
       </w:pPr>
-      <w:bookmarkStart w:id="99" w:name="_Toc501942718"/>
-      <w:r>
-        <w:t>Giao diện t</w:t>
-      </w:r>
-      <w:bookmarkStart w:id="100" w:name="_Toc501942777"/>
-      <w:bookmarkEnd w:id="99"/>
-      <w:r>
-        <w:t>rang quản lý trả sách</w:t>
-      </w:r>
-      <w:r>
-        <w:br w:type="page"/>
+      <w:bookmarkStart w:id="96" w:name="_Toc501942717"/>
+      <w:r>
+        <w:t xml:space="preserve">Giao diện </w:t>
+      </w:r>
+      <w:bookmarkEnd w:id="96"/>
+      <w:r>
+        <w:t>trang quản lý mượn sách</w:t>
       </w:r>
     </w:p>
     <w:p>
       <w:pPr>
         <w:pStyle w:val="3"/>
       </w:pPr>
-      <w:bookmarkStart w:id="101" w:name="_Toc8629790"/>
-      <w:r>
-        <w:lastRenderedPageBreak/>
-        <w:t xml:space="preserve">Chức năng </w:t>
-      </w:r>
-      <w:bookmarkEnd w:id="100"/>
-      <w:r>
-        <w:t>index.php</w:t>
-      </w:r>
-      <w:bookmarkEnd w:id="101"/>
+      <w:bookmarkStart w:id="97" w:name="_Toc501942775"/>
+      <w:bookmarkStart w:id="98" w:name="_Toc8629789"/>
+      <w:r>
+        <w:t xml:space="preserve">Trang </w:t>
+      </w:r>
+      <w:bookmarkEnd w:id="97"/>
+      <w:r>
+        <w:t>returning.php</w:t>
+      </w:r>
+      <w:bookmarkEnd w:id="98"/>
     </w:p>
     <w:p>
       <w:pPr>
@@ -24043,10 +24685,10 @@
           <w:lang w:val="en-US" w:eastAsia="ja-JP"/>
         </w:rPr>
         <w:drawing>
-          <wp:inline distT="0" distB="0" distL="0" distR="0" wp14:anchorId="4A403F49" wp14:editId="1DC8A651">
+          <wp:inline distT="0" distB="0" distL="0" distR="0" wp14:anchorId="5CC2D4CD" wp14:editId="396A9E1B">
             <wp:extent cx="5760720" cy="3239135"/>
             <wp:effectExtent l="0" t="0" r="0" b="0"/>
-            <wp:docPr id="52" name="Picture 52"/>
+            <wp:docPr id="51" name="Picture 51"/>
             <wp:cNvGraphicFramePr>
               <a:graphicFrameLocks xmlns:a="http://schemas.openxmlformats.org/drawingml/2006/main" noChangeAspect="1"/>
             </wp:cNvGraphicFramePr>
@@ -24084,6 +24726,86 @@
         <w:pStyle w:val="4"/>
         <w:ind w:left="0"/>
       </w:pPr>
+      <w:bookmarkStart w:id="99" w:name="_Toc501942718"/>
+      <w:r>
+        <w:t>Giao diện t</w:t>
+      </w:r>
+      <w:bookmarkStart w:id="100" w:name="_Toc501942777"/>
+      <w:bookmarkEnd w:id="99"/>
+      <w:r>
+        <w:t>rang quản lý trả sách</w:t>
+      </w:r>
+      <w:r>
+        <w:br w:type="page"/>
+      </w:r>
+    </w:p>
+    <w:p>
+      <w:pPr>
+        <w:pStyle w:val="3"/>
+      </w:pPr>
+      <w:bookmarkStart w:id="101" w:name="_Toc8629790"/>
+      <w:r>
+        <w:lastRenderedPageBreak/>
+        <w:t xml:space="preserve">Chức năng </w:t>
+      </w:r>
+      <w:bookmarkEnd w:id="100"/>
+      <w:r>
+        <w:t>index.php</w:t>
+      </w:r>
+      <w:bookmarkEnd w:id="101"/>
+    </w:p>
+    <w:p>
+      <w:pPr>
+        <w:pStyle w:val="VanBan"/>
+        <w:jc w:val="center"/>
+      </w:pPr>
+      <w:r>
+        <w:rPr>
+          <w:noProof/>
+          <w:lang w:val="en-US" w:eastAsia="ja-JP"/>
+        </w:rPr>
+        <w:drawing>
+          <wp:inline distT="0" distB="0" distL="0" distR="0" wp14:anchorId="4A403F49" wp14:editId="1DC8A651">
+            <wp:extent cx="5760720" cy="3239135"/>
+            <wp:effectExtent l="0" t="0" r="0" b="0"/>
+            <wp:docPr id="52" name="Picture 52"/>
+            <wp:cNvGraphicFramePr>
+              <a:graphicFrameLocks xmlns:a="http://schemas.openxmlformats.org/drawingml/2006/main" noChangeAspect="1"/>
+            </wp:cNvGraphicFramePr>
+            <a:graphic xmlns:a="http://schemas.openxmlformats.org/drawingml/2006/main">
+              <a:graphicData uri="http://schemas.openxmlformats.org/drawingml/2006/picture">
+                <pic:pic xmlns:pic="http://schemas.openxmlformats.org/drawingml/2006/picture">
+                  <pic:nvPicPr>
+                    <pic:cNvPr id="1" name=""/>
+                    <pic:cNvPicPr/>
+                  </pic:nvPicPr>
+                  <pic:blipFill>
+                    <a:blip r:embed="rId34"/>
+                    <a:stretch>
+                      <a:fillRect/>
+                    </a:stretch>
+                  </pic:blipFill>
+                  <pic:spPr>
+                    <a:xfrm>
+                      <a:off x="0" y="0"/>
+                      <a:ext cx="5760720" cy="3239135"/>
+                    </a:xfrm>
+                    <a:prstGeom prst="rect">
+                      <a:avLst/>
+                    </a:prstGeom>
+                  </pic:spPr>
+                </pic:pic>
+              </a:graphicData>
+            </a:graphic>
+          </wp:inline>
+        </w:drawing>
+      </w:r>
+    </w:p>
+    <w:p>
+      <w:pPr>
+        <w:pStyle w:val="4"/>
+        <w:ind w:left="0"/>
+      </w:pPr>
       <w:bookmarkStart w:id="102" w:name="_Toc501942719"/>
       <w:r>
         <w:t xml:space="preserve">Giao diện chức năng </w:t>
@@ -24570,7 +25292,7 @@
         </w:rPr>
         <w:t xml:space="preserve"> </w:t>
       </w:r>
-      <w:hyperlink r:id="rId34" w:history="1">
+      <w:hyperlink r:id="rId35" w:history="1">
         <w:r>
           <w:rPr>
             <w:rStyle w:val="Hyperlink"/>
@@ -24611,7 +25333,7 @@
         </w:rPr>
         <w:tab/>
       </w:r>
-      <w:hyperlink r:id="rId35" w:history="1">
+      <w:hyperlink r:id="rId36" w:history="1">
         <w:r>
           <w:rPr>
             <w:rStyle w:val="Hyperlink"/>
@@ -24752,7 +25474,7 @@
           <w:lang w:val="nl-NL"/>
         </w:rPr>
         <w:sectPr>
-          <w:headerReference w:type="default" r:id="rId36"/>
+          <w:headerReference w:type="default" r:id="rId37"/>
           <w:pgSz w:w="11907" w:h="16840" w:code="9"/>
           <w:pgMar w:top="1418" w:right="1134" w:bottom="1418" w:left="1701" w:header="720" w:footer="720" w:gutter="0"/>
           <w:cols w:space="720"/>
@@ -24764,7 +25486,7 @@
           <w:sz w:val="26"/>
           <w:szCs w:val="26"/>
         </w:rPr>
-        <w:t xml:space="preserve">[4]  </w:t>
+        <w:t>[4]</w:t>
       </w:r>
     </w:p>
     <w:bookmarkEnd w:id="73"/>
@@ -24781,7 +25503,7 @@
       </w:pPr>
     </w:p>
     <w:sectPr>
-      <w:headerReference w:type="default" r:id="rId37"/>
+      <w:headerReference w:type="default" r:id="rId38"/>
       <w:pgSz w:w="11907" w:h="16840" w:code="9"/>
       <w:pgMar w:top="1418" w:right="1134" w:bottom="1418" w:left="1701" w:header="720" w:footer="720" w:gutter="0"/>
       <w:cols w:space="720"/>
@@ -24994,7 +25716,7 @@
             <w:sz w:val="26"/>
             <w:szCs w:val="26"/>
           </w:rPr>
-          <w:t>7</w:t>
+          <w:t>24</w:t>
         </w:r>
         <w:r>
           <w:rPr>
@@ -25078,7 +25800,7 @@
           <w:rPr>
             <w:noProof/>
           </w:rPr>
-          <w:t>22</w:t>
+          <w:t>25</w:t>
         </w:r>
         <w:r>
           <w:rPr>
@@ -25126,7 +25848,7 @@
           <w:rPr>
             <w:noProof/>
           </w:rPr>
-          <w:t>27</w:t>
+          <w:t>30</w:t>
         </w:r>
         <w:r>
           <w:rPr>
@@ -25178,7 +25900,7 @@
 <w:hdr xmlns:wpc="http://schemas.microsoft.com/office/word/2010/wordprocessingCanvas" xmlns:mc="http://schemas.openxmlformats.org/markup-compatibility/2006" xmlns:o="urn:schemas-microsoft-com:office:office" xmlns:r="http://schemas.openxmlformats.org/officeDocument/2006/relationships" xmlns:m="http://schemas.openxmlformats.org/officeDocument/2006/math" xmlns:v="urn:schemas-microsoft-com:vml" xmlns:wp14="http://schemas.microsoft.com/office/word/2010/wordprocessingDrawing" xmlns:wp="http://schemas.openxmlformats.org/drawingml/2006/wordprocessingDrawing" xmlns:w10="urn:schemas-microsoft-com:office:word" xmlns:w="http://schemas.openxmlformats.org/wordprocessingml/2006/main" xmlns:w14="http://schemas.microsoft.com/office/word/2010/wordml" xmlns:w15="http://schemas.microsoft.com/office/word/2012/wordml" xmlns:wpg="http://schemas.microsoft.com/office/word/2010/wordprocessingGroup" xmlns:wpi="http://schemas.microsoft.com/office/word/2010/wordprocessingInk" xmlns:wne="http://schemas.microsoft.com/office/word/2006/wordml" xmlns:wps="http://schemas.microsoft.com/office/word/2010/wordprocessingShape" mc:Ignorable="w14 w15 wp14">
   <w:sdt>
     <w:sdtPr>
-      <w:id w:val="1847215622"/>
+      <w:id w:val="2084185085"/>
       <w:docPartObj>
         <w:docPartGallery w:val="Page Numbers (Top of Page)"/>
         <w:docPartUnique/>
@@ -25224,7 +25946,7 @@
           <w:rPr>
             <w:noProof/>
           </w:rPr>
-          <w:t>35</w:t>
+          <w:t>37</w:t>
         </w:r>
         <w:r>
           <w:rPr>
@@ -34326,7 +35048,7 @@
 </file>
 
 <file path=customXml/itemProps1.xml><?xml version="1.0" encoding="utf-8"?>
-<ds:datastoreItem xmlns:ds="http://schemas.openxmlformats.org/officeDocument/2006/customXml" ds:itemID="{2CB4B005-87A9-44AD-9EA9-2BC6DD66E28F}">
+<ds:datastoreItem xmlns:ds="http://schemas.openxmlformats.org/officeDocument/2006/customXml" ds:itemID="{7D5B470C-DE4D-4F56-8B01-4D716EECC51E}">
   <ds:schemaRefs>
     <ds:schemaRef ds:uri="http://schemas.openxmlformats.org/officeDocument/2006/bibliography"/>
   </ds:schemaRefs>

</xml_diff>

<commit_message>
up chinh sua bang co so du lieu
</commit_message>
<xml_diff>
--- a/BAO CAO/1524801030073.docx
+++ b/BAO CAO/1524801030073.docx
@@ -4080,19 +4080,7 @@
           <w:rPr>
             <w:rStyle w:val="Hyperlink"/>
           </w:rPr>
-          <w:t>3.9. Biểu đồ use case Quản lý</w:t>
-        </w:r>
-        <w:r>
-          <w:rPr>
-            <w:rStyle w:val="Hyperlink"/>
-          </w:rPr>
-          <w:t xml:space="preserve"> </w:t>
-        </w:r>
-        <w:r>
-          <w:rPr>
-            <w:rStyle w:val="Hyperlink"/>
-          </w:rPr>
-          <w:t>trả sách</w:t>
+          <w:t>3.9. Biểu đồ use case Quản lý trả sách</w:t>
         </w:r>
         <w:r>
           <w:rPr>
@@ -15161,13 +15149,6 @@
     <w:p>
       <w:pPr>
         <w:spacing w:after="0" w:line="240" w:lineRule="auto"/>
-        <w:rPr>
-          <w:rFonts w:ascii="Times New Roman" w:hAnsi="Times New Roman"/>
-          <w:b/>
-          <w:sz w:val="26"/>
-          <w:szCs w:val="26"/>
-          <w:lang w:val="nl-NL"/>
-        </w:rPr>
       </w:pPr>
       <w:bookmarkStart w:id="38" w:name="_Toc8629762"/>
       <w:r>
@@ -15216,6 +15197,20 @@
           </wp:inline>
         </w:drawing>
       </w:r>
+    </w:p>
+    <w:p>
+      <w:pPr>
+        <w:pStyle w:val="4"/>
+      </w:pPr>
+      <w:r>
+        <w:t xml:space="preserve">Biểu đồ use case Quản lý </w:t>
+      </w:r>
+      <w:r>
+        <w:t>Mượn</w:t>
+      </w:r>
+      <w:r>
+        <w:t xml:space="preserve"> sách</w:t>
+      </w:r>
       <w:r>
         <w:br w:type="page"/>
       </w:r>
@@ -18504,7 +18499,16 @@
                 <w:sz w:val="26"/>
                 <w:szCs w:val="26"/>
               </w:rPr>
-              <w:t>Admin</w:t>
+              <w:t>a</w:t>
+            </w:r>
+            <w:r>
+              <w:rPr>
+                <w:rFonts w:ascii="Times New Roman" w:hAnsi="Times New Roman"/>
+                <w:color w:val="FFFFFF" w:themeColor="background1"/>
+                <w:sz w:val="26"/>
+                <w:szCs w:val="26"/>
+              </w:rPr>
+              <w:t>dmin</w:t>
             </w:r>
           </w:p>
         </w:tc>
@@ -19750,10 +19754,10 @@
         <w:t xml:space="preserve">Bảng chứa thông tin </w:t>
       </w:r>
       <w:bookmarkEnd w:id="61"/>
-      <w:r>
-        <w:t>Sách</w:t>
-      </w:r>
       <w:bookmarkEnd w:id="62"/>
+      <w:r>
+        <w:t>Sách</w:t>
+      </w:r>
     </w:p>
     <w:tbl>
       <w:tblPr>
@@ -19803,7 +19807,7 @@
                 <w:sz w:val="26"/>
                 <w:szCs w:val="26"/>
               </w:rPr>
-              <w:t>Book</w:t>
+              <w:t>tblbooks</w:t>
             </w:r>
           </w:p>
         </w:tc>
@@ -20044,7 +20048,18 @@
                 <w:szCs w:val="26"/>
                 <w:shd w:val="clear" w:color="auto" w:fill="FFFFFF"/>
               </w:rPr>
-              <w:t>id</w:t>
+              <w:t>I</w:t>
+            </w:r>
+            <w:r>
+              <w:rPr>
+                <w:rFonts w:ascii="Times New Roman" w:hAnsi="Times New Roman"/>
+                <w:bCs/>
+                <w:color w:val="000000"/>
+                <w:sz w:val="26"/>
+                <w:szCs w:val="26"/>
+                <w:shd w:val="clear" w:color="auto" w:fill="FFFFFF"/>
+              </w:rPr>
+              <w:t>d</w:t>
             </w:r>
           </w:p>
         </w:tc>
@@ -20314,7 +20329,23 @@
                 <w:sz w:val="26"/>
                 <w:szCs w:val="26"/>
               </w:rPr>
-              <w:t>Lưu tiêu đề sách</w:t>
+              <w:t xml:space="preserve">Lưu </w:t>
+            </w:r>
+            <w:r>
+              <w:rPr>
+                <w:rFonts w:ascii="Times New Roman" w:hAnsi="Times New Roman"/>
+                <w:sz w:val="26"/>
+                <w:szCs w:val="26"/>
+              </w:rPr>
+              <w:t>tên</w:t>
+            </w:r>
+            <w:r>
+              <w:rPr>
+                <w:rFonts w:ascii="Times New Roman" w:hAnsi="Times New Roman"/>
+                <w:sz w:val="26"/>
+                <w:szCs w:val="26"/>
+              </w:rPr>
+              <w:t xml:space="preserve"> sách</w:t>
             </w:r>
           </w:p>
         </w:tc>
@@ -20482,16 +20513,6 @@
               </w:rPr>
               <w:t xml:space="preserve">Lưu mã </w:t>
             </w:r>
-            <w:bookmarkStart w:id="63" w:name="_GoBack"/>
-            <w:r>
-              <w:rPr>
-                <w:rFonts w:ascii="Times New Roman" w:hAnsi="Times New Roman"/>
-                <w:sz w:val="26"/>
-                <w:szCs w:val="26"/>
-              </w:rPr>
-              <w:t>tác giả</w:t>
-            </w:r>
-            <w:bookmarkEnd w:id="63"/>
           </w:p>
         </w:tc>
       </w:tr>
@@ -20829,15 +20850,7 @@
                 <w:sz w:val="26"/>
                 <w:szCs w:val="26"/>
               </w:rPr>
-              <w:t xml:space="preserve">Lưu mã </w:t>
-            </w:r>
-            <w:r>
-              <w:rPr>
-                <w:rFonts w:ascii="Times New Roman" w:hAnsi="Times New Roman"/>
-                <w:sz w:val="26"/>
-                <w:szCs w:val="26"/>
-              </w:rPr>
-              <w:t>ISBN sách</w:t>
+              <w:t>Lưu mã ISBN sách</w:t>
             </w:r>
           </w:p>
         </w:tc>
@@ -21004,7 +21017,7 @@
                 <w:sz w:val="26"/>
                 <w:szCs w:val="26"/>
               </w:rPr>
-              <w:t>Ngày xuất bản</w:t>
+              <w:t>Giá bán</w:t>
             </w:r>
           </w:p>
         </w:tc>
@@ -21163,7 +21176,7 @@
                 <w:sz w:val="26"/>
                 <w:szCs w:val="26"/>
               </w:rPr>
-              <w:t>Số lượng</w:t>
+              <w:t>Ngày tạo</w:t>
             </w:r>
           </w:p>
         </w:tc>
@@ -21194,6 +21207,14 @@
                 <w:szCs w:val="26"/>
               </w:rPr>
             </w:pPr>
+            <w:r>
+              <w:rPr>
+                <w:rFonts w:ascii="Times New Roman" w:hAnsi="Times New Roman"/>
+                <w:sz w:val="26"/>
+                <w:szCs w:val="26"/>
+              </w:rPr>
+              <w:t>8</w:t>
+            </w:r>
           </w:p>
         </w:tc>
         <w:tc>
@@ -21308,6 +21329,14 @@
                 <w:szCs w:val="26"/>
               </w:rPr>
             </w:pPr>
+            <w:r>
+              <w:rPr>
+                <w:rFonts w:ascii="Times New Roman" w:hAnsi="Times New Roman"/>
+                <w:sz w:val="26"/>
+                <w:szCs w:val="26"/>
+              </w:rPr>
+              <w:t>Ngày cập nhật gần nhất</w:t>
+            </w:r>
           </w:p>
         </w:tc>
       </w:tr>
@@ -21317,13 +21346,13 @@
         <w:pStyle w:val="5"/>
         <w:ind w:left="567"/>
       </w:pPr>
-      <w:bookmarkStart w:id="64" w:name="_Toc501942805"/>
+      <w:bookmarkStart w:id="63" w:name="_Toc501942805"/>
       <w:r>
         <w:t xml:space="preserve">Thông tin </w:t>
       </w:r>
-      <w:bookmarkEnd w:id="64"/>
-      <w:r>
-        <w:t>Sách</w:t>
+      <w:bookmarkEnd w:id="63"/>
+      <w:r>
+        <w:t>Sách</w:t>
       </w:r>
     </w:p>
     <w:p>
@@ -21353,7 +21382,7 @@
           <w:lang w:val="nl-NL"/>
         </w:rPr>
       </w:pPr>
-      <w:bookmarkStart w:id="65" w:name="_Toc501942762"/>
+      <w:bookmarkStart w:id="64" w:name="_Toc501942762"/>
       <w:r>
         <w:br w:type="page"/>
       </w:r>
@@ -21363,16 +21392,16 @@
         <w:pStyle w:val="3"/>
         <w:outlineLvl w:val="2"/>
       </w:pPr>
-      <w:bookmarkStart w:id="66" w:name="_Toc8629778"/>
+      <w:bookmarkStart w:id="65" w:name="_Toc8629778"/>
       <w:r>
         <w:lastRenderedPageBreak/>
         <w:t xml:space="preserve">Bảng chứa thông tin </w:t>
       </w:r>
+      <w:bookmarkEnd w:id="64"/>
       <w:bookmarkEnd w:id="65"/>
       <w:r>
-        <w:t>Học sinh</w:t>
-      </w:r>
-      <w:bookmarkEnd w:id="66"/>
+        <w:t>Học sinh</w:t>
+      </w:r>
     </w:p>
     <w:tbl>
       <w:tblPr>
@@ -21422,7 +21451,7 @@
                 <w:sz w:val="26"/>
                 <w:szCs w:val="26"/>
               </w:rPr>
-              <w:t>Student</w:t>
+              <w:t>tblstudents</w:t>
             </w:r>
           </w:p>
         </w:tc>
@@ -21663,7 +21692,7 @@
                 <w:szCs w:val="26"/>
                 <w:shd w:val="clear" w:color="auto" w:fill="FFFFFF"/>
               </w:rPr>
-              <w:t>student_id</w:t>
+              <w:t>id</w:t>
             </w:r>
           </w:p>
         </w:tc>
@@ -21823,7 +21852,29 @@
                 <w:szCs w:val="26"/>
                 <w:shd w:val="clear" w:color="auto" w:fill="FFFFFF"/>
               </w:rPr>
-              <w:t>student_no</w:t>
+              <w:t>S</w:t>
+            </w:r>
+            <w:r>
+              <w:rPr>
+                <w:rFonts w:ascii="Times New Roman" w:hAnsi="Times New Roman"/>
+                <w:bCs/>
+                <w:color w:val="000000"/>
+                <w:sz w:val="26"/>
+                <w:szCs w:val="26"/>
+                <w:shd w:val="clear" w:color="auto" w:fill="FFFFFF"/>
+              </w:rPr>
+              <w:t>tudent</w:t>
+            </w:r>
+            <w:r>
+              <w:rPr>
+                <w:rFonts w:ascii="Times New Roman" w:hAnsi="Times New Roman"/>
+                <w:bCs/>
+                <w:color w:val="000000"/>
+                <w:sz w:val="26"/>
+                <w:szCs w:val="26"/>
+                <w:shd w:val="clear" w:color="auto" w:fill="FFFFFF"/>
+              </w:rPr>
+              <w:t>Id</w:t>
             </w:r>
           </w:p>
         </w:tc>
@@ -21994,8 +22045,10 @@
                 <w:szCs w:val="26"/>
                 <w:shd w:val="clear" w:color="auto" w:fill="FFFFFF"/>
               </w:rPr>
-              <w:t>firstname</w:t>
+              <w:t>FullNam</w:t>
             </w:r>
+            <w:bookmarkStart w:id="66" w:name="_GoBack"/>
+            <w:bookmarkEnd w:id="66"/>
           </w:p>
         </w:tc>
         <w:tc>
@@ -22802,7 +22855,7 @@
       </w:r>
       <w:bookmarkEnd w:id="67"/>
       <w:r>
-        <w:t>Học sinh</w:t>
+        <w:t>Học sinh</w:t>
       </w:r>
     </w:p>
     <w:p>
@@ -26081,7 +26134,7 @@
           <w:rPr>
             <w:noProof/>
           </w:rPr>
-          <w:t>32</w:t>
+          <w:t>38</w:t>
         </w:r>
         <w:r>
           <w:rPr>
@@ -35183,7 +35236,7 @@
 </file>
 
 <file path=customXml/itemProps1.xml><?xml version="1.0" encoding="utf-8"?>
-<ds:datastoreItem xmlns:ds="http://schemas.openxmlformats.org/officeDocument/2006/customXml" ds:itemID="{A30FD919-F3B8-4237-9DCF-B4E0115C3851}">
+<ds:datastoreItem xmlns:ds="http://schemas.openxmlformats.org/officeDocument/2006/customXml" ds:itemID="{1FBCAE9E-F64B-4D19-9629-930C0EC5FBC2}">
   <ds:schemaRefs>
     <ds:schemaRef ds:uri="http://schemas.openxmlformats.org/officeDocument/2006/bibliography"/>
   </ds:schemaRefs>

</xml_diff>